<commit_message>
TS 5.1 to 5.7 Kramam final 23/12/2021
</commit_message>
<xml_diff>
--- a/TS-Kramam/TS-5.3/TS 5.3 Tamil Krama Paatam Corrections.docx
+++ b/TS-Kramam/TS-5.3/TS 5.3 Tamil Krama Paatam Corrections.docx
@@ -89,10 +89,9 @@
           <w:bCs/>
           <w:sz w:val="32"/>
           <w:szCs w:val="32"/>
-          <w:highlight w:val="red"/>
           <w:u w:val="single"/>
         </w:rPr>
-        <w:t>???</w:t>
+        <w:t>December 31,2021</w:t>
       </w:r>
     </w:p>
     <w:p>
@@ -7139,10 +7138,9 @@
           <w:bCs/>
           <w:sz w:val="32"/>
           <w:szCs w:val="32"/>
-          <w:highlight w:val="red"/>
           <w:u w:val="single"/>
         </w:rPr>
-        <w:t>????</w:t>
+        <w:t>Dec 31,2021</w:t>
       </w:r>
     </w:p>
     <w:p>
@@ -7617,6 +7615,7 @@
       <w:pBdr>
         <w:top w:val="single" w:sz="4" w:space="1" w:color="auto"/>
       </w:pBdr>
+      <w:jc w:val="right"/>
       <w:rPr>
         <w:b/>
         <w:bCs/>
@@ -7676,6 +7675,13 @@
         <w:b/>
         <w:bCs/>
       </w:rPr>
+      <w:t>www.</w:t>
+    </w:r>
+    <w:r>
+      <w:rPr>
+        <w:b/>
+        <w:bCs/>
+      </w:rPr>
       <w:t>v</w:t>
     </w:r>
     <w:r>
@@ -7683,7 +7689,14 @@
         <w:b/>
         <w:bCs/>
       </w:rPr>
-      <w:t>edavms@gmail.com</w:t>
+      <w:t>edavms</w:t>
+    </w:r>
+    <w:r>
+      <w:rPr>
+        <w:b/>
+        <w:bCs/>
+      </w:rPr>
+      <w:t>.in</w:t>
     </w:r>
     <w:r>
       <w:rPr>
@@ -7708,6 +7721,9 @@
     </w:r>
     <w:r>
       <w:tab/>
+    </w:r>
+    <w:r>
+      <w:t xml:space="preserve">                       </w:t>
     </w:r>
     <w:r>
       <w:rPr>

</xml_diff>

<commit_message>
TS 5.3 and 5.4 Kramam Tamil - 05/09/2022
</commit_message>
<xml_diff>
--- a/TS-Kramam/TS-5.3/TS 5.3 Tamil Krama Paatam Corrections.docx
+++ b/TS-Kramam/TS-5.3/TS 5.3 Tamil Krama Paatam Corrections.docx
@@ -1,6 +1,6 @@
 
 <file path=word/document.xml><?xml version="1.0" encoding="utf-8"?>
-<w:document xmlns:wpc="http://schemas.microsoft.com/office/word/2010/wordprocessingCanvas" xmlns:cx="http://schemas.microsoft.com/office/drawing/2014/chartex" xmlns:cx1="http://schemas.microsoft.com/office/drawing/2015/9/8/chartex" xmlns:mc="http://schemas.openxmlformats.org/markup-compatibility/2006" xmlns:o="urn:schemas-microsoft-com:office:office" xmlns:r="http://schemas.openxmlformats.org/officeDocument/2006/relationships" xmlns:m="http://schemas.openxmlformats.org/officeDocument/2006/math" xmlns:v="urn:schemas-microsoft-com:vml" xmlns:wp14="http://schemas.microsoft.com/office/word/2010/wordprocessingDrawing" xmlns:wp="http://schemas.openxmlformats.org/drawingml/2006/wordprocessingDrawing" xmlns:w10="urn:schemas-microsoft-com:office:word" xmlns:w="http://schemas.openxmlformats.org/wordprocessingml/2006/main" xmlns:w14="http://schemas.microsoft.com/office/word/2010/wordml" xmlns:w15="http://schemas.microsoft.com/office/word/2012/wordml" xmlns:w16se="http://schemas.microsoft.com/office/word/2015/wordml/symex" xmlns:wpg="http://schemas.microsoft.com/office/word/2010/wordprocessingGroup" xmlns:wpi="http://schemas.microsoft.com/office/word/2010/wordprocessingInk" xmlns:wne="http://schemas.microsoft.com/office/word/2006/wordml" xmlns:wps="http://schemas.microsoft.com/office/word/2010/wordprocessingShape" mc:Ignorable="w14 w15 w16se wp14">
+<w:document xmlns:wpc="http://schemas.microsoft.com/office/word/2010/wordprocessingCanvas" xmlns:cx="http://schemas.microsoft.com/office/drawing/2014/chartex" xmlns:cx1="http://schemas.microsoft.com/office/drawing/2015/9/8/chartex" xmlns:cx2="http://schemas.microsoft.com/office/drawing/2015/10/21/chartex" xmlns:cx3="http://schemas.microsoft.com/office/drawing/2016/5/9/chartex" xmlns:cx4="http://schemas.microsoft.com/office/drawing/2016/5/10/chartex" xmlns:cx5="http://schemas.microsoft.com/office/drawing/2016/5/11/chartex" xmlns:cx6="http://schemas.microsoft.com/office/drawing/2016/5/12/chartex" xmlns:cx7="http://schemas.microsoft.com/office/drawing/2016/5/13/chartex" xmlns:cx8="http://schemas.microsoft.com/office/drawing/2016/5/14/chartex" xmlns:mc="http://schemas.openxmlformats.org/markup-compatibility/2006" xmlns:aink="http://schemas.microsoft.com/office/drawing/2016/ink" xmlns:am3d="http://schemas.microsoft.com/office/drawing/2017/model3d" xmlns:o="urn:schemas-microsoft-com:office:office" xmlns:oel="http://schemas.microsoft.com/office/2019/extlst" xmlns:r="http://schemas.openxmlformats.org/officeDocument/2006/relationships" xmlns:m="http://schemas.openxmlformats.org/officeDocument/2006/math" xmlns:v="urn:schemas-microsoft-com:vml" xmlns:wp14="http://schemas.microsoft.com/office/word/2010/wordprocessingDrawing" xmlns:wp="http://schemas.openxmlformats.org/drawingml/2006/wordprocessingDrawing" xmlns:w10="urn:schemas-microsoft-com:office:word" xmlns:w="http://schemas.openxmlformats.org/wordprocessingml/2006/main" xmlns:w14="http://schemas.microsoft.com/office/word/2010/wordml" xmlns:w15="http://schemas.microsoft.com/office/word/2012/wordml" xmlns:w16cex="http://schemas.microsoft.com/office/word/2018/wordml/cex" xmlns:w16cid="http://schemas.microsoft.com/office/word/2016/wordml/cid" xmlns:w16="http://schemas.microsoft.com/office/word/2018/wordml" xmlns:w16sdtdh="http://schemas.microsoft.com/office/word/2020/wordml/sdtdatahash" xmlns:w16se="http://schemas.microsoft.com/office/word/2015/wordml/symex" xmlns:wpg="http://schemas.microsoft.com/office/word/2010/wordprocessingGroup" xmlns:wpi="http://schemas.microsoft.com/office/word/2010/wordprocessingInk" xmlns:wne="http://schemas.microsoft.com/office/word/2006/wordml" xmlns:wps="http://schemas.microsoft.com/office/word/2010/wordprocessingShape" mc:Ignorable="w14 w15 w16se w16cid w16 w16cex w16sdtdh wp14">
   <w:body>
     <w:p>
       <w:pPr>
@@ -23,7 +23,6 @@
         </w:rPr>
         <w:t xml:space="preserve">TS </w:t>
       </w:r>
-      <w:proofErr w:type="spellStart"/>
       <w:r>
         <w:rPr>
           <w:b/>
@@ -34,7 +33,6 @@
         </w:rPr>
         <w:t>Krama</w:t>
       </w:r>
-      <w:proofErr w:type="spellEnd"/>
       <w:r>
         <w:rPr>
           <w:b/>
@@ -43,29 +41,7 @@
           <w:szCs w:val="32"/>
           <w:u w:val="single"/>
         </w:rPr>
-        <w:t xml:space="preserve"> </w:t>
-      </w:r>
-      <w:proofErr w:type="spellStart"/>
-      <w:r>
-        <w:rPr>
-          <w:b/>
-          <w:bCs/>
-          <w:sz w:val="32"/>
-          <w:szCs w:val="32"/>
-          <w:u w:val="single"/>
-        </w:rPr>
-        <w:t>Paatam</w:t>
-      </w:r>
-      <w:proofErr w:type="spellEnd"/>
-      <w:r>
-        <w:rPr>
-          <w:b/>
-          <w:bCs/>
-          <w:sz w:val="32"/>
-          <w:szCs w:val="32"/>
-          <w:u w:val="single"/>
-        </w:rPr>
-        <w:t xml:space="preserve"> – TS </w:t>
+        <w:t xml:space="preserve"> Paatam – TS </w:t>
       </w:r>
       <w:r>
         <w:rPr>
@@ -75,29 +51,7 @@
           <w:szCs w:val="32"/>
           <w:u w:val="single"/>
         </w:rPr>
-        <w:t xml:space="preserve">5.3 </w:t>
-      </w:r>
-      <w:r>
-        <w:rPr>
-          <w:b/>
-          <w:bCs/>
-          <w:sz w:val="32"/>
-          <w:szCs w:val="32"/>
-          <w:u w:val="single"/>
-        </w:rPr>
-        <w:t>Tamil</w:t>
-      </w:r>
-      <w:bookmarkStart w:id="0" w:name="_GoBack"/>
-      <w:bookmarkEnd w:id="0"/>
-      <w:r>
-        <w:rPr>
-          <w:b/>
-          <w:bCs/>
-          <w:sz w:val="32"/>
-          <w:szCs w:val="32"/>
-          <w:u w:val="single"/>
-        </w:rPr>
-        <w:t xml:space="preserve"> </w:t>
+        <w:t xml:space="preserve">5.3 Tamil </w:t>
       </w:r>
       <w:r>
         <w:rPr>
@@ -135,10 +89,30 @@
           <w:bCs/>
           <w:sz w:val="32"/>
           <w:szCs w:val="32"/>
-          <w:highlight w:val="red"/>
           <w:u w:val="single"/>
         </w:rPr>
-        <w:t>????</w:t>
+        <w:t>30</w:t>
+      </w:r>
+      <w:r>
+        <w:rPr>
+          <w:b/>
+          <w:bCs/>
+          <w:sz w:val="32"/>
+          <w:szCs w:val="32"/>
+          <w:u w:val="single"/>
+          <w:vertAlign w:val="superscript"/>
+        </w:rPr>
+        <w:t>th</w:t>
+      </w:r>
+      <w:r>
+        <w:rPr>
+          <w:b/>
+          <w:bCs/>
+          <w:sz w:val="32"/>
+          <w:szCs w:val="32"/>
+          <w:u w:val="single"/>
+        </w:rPr>
+        <w:t xml:space="preserve"> September 2022</w:t>
       </w:r>
     </w:p>
     <w:p>
@@ -187,12 +161,16 @@
               <w:spacing w:before="0" w:line="240" w:lineRule="auto"/>
               <w:jc w:val="center"/>
               <w:rPr>
+                <w:b/>
+                <w:bCs/>
                 <w:sz w:val="32"/>
                 <w:szCs w:val="32"/>
               </w:rPr>
             </w:pPr>
             <w:r>
               <w:rPr>
+                <w:b/>
+                <w:bCs/>
                 <w:sz w:val="32"/>
                 <w:szCs w:val="32"/>
               </w:rPr>
@@ -204,12 +182,16 @@
               <w:spacing w:before="0" w:line="240" w:lineRule="auto"/>
               <w:jc w:val="center"/>
               <w:rPr>
+                <w:b/>
+                <w:bCs/>
                 <w:sz w:val="32"/>
                 <w:szCs w:val="32"/>
               </w:rPr>
             </w:pPr>
             <w:r>
               <w:rPr>
+                <w:b/>
+                <w:bCs/>
                 <w:sz w:val="32"/>
                 <w:szCs w:val="32"/>
               </w:rPr>
@@ -226,12 +208,16 @@
               <w:spacing w:before="0" w:line="240" w:lineRule="auto"/>
               <w:jc w:val="center"/>
               <w:rPr>
+                <w:b/>
+                <w:bCs/>
                 <w:sz w:val="32"/>
                 <w:szCs w:val="32"/>
               </w:rPr>
             </w:pPr>
             <w:r>
               <w:rPr>
+                <w:b/>
+                <w:bCs/>
                 <w:sz w:val="32"/>
                 <w:szCs w:val="32"/>
               </w:rPr>
@@ -249,12 +235,16 @@
               <w:ind w:right="-18"/>
               <w:jc w:val="center"/>
               <w:rPr>
+                <w:b/>
+                <w:bCs/>
                 <w:sz w:val="32"/>
                 <w:szCs w:val="32"/>
               </w:rPr>
             </w:pPr>
             <w:r>
               <w:rPr>
+                <w:b/>
+                <w:bCs/>
                 <w:sz w:val="32"/>
                 <w:szCs w:val="32"/>
               </w:rPr>
@@ -314,19 +304,8 @@
                 <w:sz w:val="28"/>
                 <w:szCs w:val="32"/>
               </w:rPr>
-              <w:t xml:space="preserve"> – </w:t>
-            </w:r>
-            <w:proofErr w:type="spellStart"/>
-            <w:r>
-              <w:rPr>
-                <w:rFonts w:cs="Arial"/>
-                <w:b/>
-                <w:sz w:val="28"/>
-                <w:szCs w:val="32"/>
-              </w:rPr>
-              <w:t>Kramam</w:t>
-            </w:r>
-            <w:proofErr w:type="spellEnd"/>
+              <w:t xml:space="preserve"> – Kramam</w:t>
+            </w:r>
           </w:p>
           <w:p>
             <w:pPr>
@@ -345,41 +324,13 @@
                 <w:szCs w:val="32"/>
               </w:rPr>
             </w:pPr>
-            <w:proofErr w:type="spellStart"/>
             <w:r>
               <w:rPr>
                 <w:rFonts w:cs="Arial"/>
                 <w:b/>
                 <w:szCs w:val="32"/>
               </w:rPr>
-              <w:t>Krama</w:t>
-            </w:r>
-            <w:proofErr w:type="spellEnd"/>
-            <w:r>
-              <w:rPr>
-                <w:rFonts w:cs="Arial"/>
-                <w:b/>
-                <w:szCs w:val="32"/>
-              </w:rPr>
-              <w:t xml:space="preserve"> </w:t>
-            </w:r>
-            <w:proofErr w:type="spellStart"/>
-            <w:r>
-              <w:rPr>
-                <w:rFonts w:cs="Arial"/>
-                <w:b/>
-                <w:szCs w:val="32"/>
-              </w:rPr>
-              <w:t>Vaakyam</w:t>
-            </w:r>
-            <w:proofErr w:type="spellEnd"/>
-            <w:r>
-              <w:rPr>
-                <w:rFonts w:cs="Arial"/>
-                <w:b/>
-                <w:szCs w:val="32"/>
-              </w:rPr>
-              <w:t xml:space="preserve"> No.– </w:t>
+              <w:t xml:space="preserve">Krama Vaakyam No.– </w:t>
             </w:r>
             <w:r>
               <w:rPr>
@@ -416,7 +367,6 @@
                 <w:szCs w:val="32"/>
               </w:rPr>
             </w:pPr>
-            <w:proofErr w:type="spellStart"/>
             <w:r>
               <w:rPr>
                 <w:rFonts w:cs="Arial"/>
@@ -424,17 +374,7 @@
                 <w:sz w:val="28"/>
                 <w:szCs w:val="32"/>
               </w:rPr>
-              <w:t>Panchaati</w:t>
-            </w:r>
-            <w:proofErr w:type="spellEnd"/>
-            <w:r>
-              <w:rPr>
-                <w:rFonts w:cs="Arial"/>
-                <w:b/>
-                <w:sz w:val="28"/>
-                <w:szCs w:val="32"/>
-              </w:rPr>
-              <w:t xml:space="preserve"> No</w:t>
+              <w:t>Panchaati No</w:t>
             </w:r>
             <w:r>
               <w:rPr>
@@ -467,190 +407,6 @@
               <w:adjustRightInd w:val="0"/>
               <w:spacing w:before="0" w:line="240" w:lineRule="auto"/>
               <w:rPr>
-                <w:rFonts w:ascii="BRH Devanagari Extra" w:hAnsi="BRH Devanagari Extra" w:cs="BRH Devanagari Extra"/>
-                <w:color w:val="000000"/>
-                <w:sz w:val="40"/>
-                <w:szCs w:val="40"/>
-                <w:lang w:bidi="ml-IN"/>
-              </w:rPr>
-            </w:pPr>
-            <w:proofErr w:type="spellStart"/>
-            <w:r>
-              <w:rPr>
-                <w:rFonts w:ascii="BRH Devanagari Extra" w:hAnsi="BRH Devanagari Extra" w:cs="BRH Devanagari Extra"/>
-                <w:color w:val="000000"/>
-                <w:sz w:val="40"/>
-                <w:szCs w:val="40"/>
-                <w:lang w:bidi="ml-IN"/>
-              </w:rPr>
-              <w:t>uÉæ</w:t>
-            </w:r>
-            <w:proofErr w:type="spellEnd"/>
-            <w:r>
-              <w:rPr>
-                <w:rFonts w:ascii="BRH Devanagari Extra" w:hAnsi="BRH Devanagari Extra" w:cs="BRH Devanagari Extra"/>
-                <w:color w:val="000000"/>
-                <w:sz w:val="40"/>
-                <w:szCs w:val="40"/>
-                <w:lang w:bidi="ml-IN"/>
-              </w:rPr>
-              <w:t xml:space="preserve"> </w:t>
-            </w:r>
-            <w:proofErr w:type="spellStart"/>
-            <w:r>
-              <w:rPr>
-                <w:rFonts w:ascii="BRH Devanagari Extra" w:hAnsi="BRH Devanagari Extra" w:cs="BRH Devanagari Extra"/>
-                <w:color w:val="000000"/>
-                <w:sz w:val="40"/>
-                <w:szCs w:val="40"/>
-                <w:highlight w:val="yellow"/>
-                <w:lang w:bidi="ml-IN"/>
-              </w:rPr>
-              <w:t>ÌiÉ</w:t>
-            </w:r>
-            <w:proofErr w:type="spellEnd"/>
-            <w:r>
-              <w:rPr>
-                <w:rFonts w:ascii="BRH Malayalam Extra" w:hAnsi="BRH Malayalam Extra" w:cs="BRH Devanagari Extra"/>
-                <w:color w:val="000000"/>
-                <w:sz w:val="32"/>
-                <w:szCs w:val="40"/>
-                <w:lang w:bidi="ml-IN"/>
-              </w:rPr>
-              <w:t>–</w:t>
-            </w:r>
-            <w:proofErr w:type="spellStart"/>
-            <w:r>
-              <w:rPr>
-                <w:rFonts w:ascii="BRH Devanagari Extra" w:hAnsi="BRH Devanagari Extra" w:cs="BRH Devanagari Extra"/>
-                <w:color w:val="000000"/>
-                <w:sz w:val="40"/>
-                <w:szCs w:val="40"/>
-                <w:lang w:bidi="ml-IN"/>
-              </w:rPr>
-              <w:t>uÉ×iÉç</w:t>
-            </w:r>
-            <w:proofErr w:type="spellEnd"/>
-            <w:r>
-              <w:rPr>
-                <w:rFonts w:ascii="BRH Devanagari Extra" w:hAnsi="BRH Devanagari Extra" w:cs="BRH Devanagari Extra"/>
-                <w:color w:val="000000"/>
-                <w:sz w:val="40"/>
-                <w:szCs w:val="40"/>
-                <w:lang w:bidi="ml-IN"/>
-              </w:rPr>
-              <w:t xml:space="preserve"> | </w:t>
-            </w:r>
-            <w:proofErr w:type="spellStart"/>
-            <w:r>
-              <w:rPr>
-                <w:rFonts w:ascii="BRH Devanagari Extra" w:hAnsi="BRH Devanagari Extra" w:cs="BRH Devanagari Extra"/>
-                <w:color w:val="000000"/>
-                <w:sz w:val="40"/>
-                <w:szCs w:val="40"/>
-                <w:highlight w:val="yellow"/>
-                <w:lang w:bidi="ml-IN"/>
-              </w:rPr>
-              <w:t>ÌiÉ</w:t>
-            </w:r>
-            <w:proofErr w:type="spellEnd"/>
-            <w:r>
-              <w:rPr>
-                <w:rFonts w:ascii="BRH Malayalam Extra" w:hAnsi="BRH Malayalam Extra" w:cs="BRH Devanagari Extra"/>
-                <w:color w:val="000000"/>
-                <w:sz w:val="32"/>
-                <w:szCs w:val="40"/>
-                <w:highlight w:val="yellow"/>
-                <w:lang w:bidi="ml-IN"/>
-              </w:rPr>
-              <w:t>–</w:t>
-            </w:r>
-            <w:proofErr w:type="spellStart"/>
-            <w:r>
-              <w:rPr>
-                <w:rFonts w:ascii="BRH Devanagari Extra" w:hAnsi="BRH Devanagari Extra" w:cs="BRH Devanagari Extra"/>
-                <w:color w:val="000000"/>
-                <w:sz w:val="40"/>
-                <w:szCs w:val="40"/>
-                <w:highlight w:val="yellow"/>
-                <w:lang w:bidi="ml-IN"/>
-              </w:rPr>
-              <w:t>u</w:t>
-            </w:r>
-            <w:r>
-              <w:rPr>
-                <w:rFonts w:ascii="BRH Devanagari Extra" w:hAnsi="BRH Devanagari Extra" w:cs="BRH Devanagari Extra"/>
-                <w:color w:val="000000"/>
-                <w:sz w:val="40"/>
-                <w:szCs w:val="40"/>
-                <w:lang w:bidi="ml-IN"/>
-              </w:rPr>
-              <w:t>É×Sè</w:t>
-            </w:r>
-            <w:proofErr w:type="spellEnd"/>
-            <w:r>
-              <w:rPr>
-                <w:rFonts w:ascii="BRH Devanagari Extra" w:hAnsi="BRH Devanagari Extra" w:cs="BRH Devanagari Extra"/>
-                <w:color w:val="000000"/>
-                <w:sz w:val="40"/>
-                <w:szCs w:val="40"/>
-                <w:lang w:bidi="ml-IN"/>
-              </w:rPr>
-              <w:t xml:space="preserve"> </w:t>
-            </w:r>
-            <w:proofErr w:type="spellStart"/>
-            <w:r>
-              <w:rPr>
-                <w:rFonts w:ascii="BRH Devanagari Extra" w:hAnsi="BRH Devanagari Extra" w:cs="BRH Devanagari Extra"/>
-                <w:color w:val="000000"/>
-                <w:sz w:val="40"/>
-                <w:szCs w:val="40"/>
-                <w:lang w:bidi="ml-IN"/>
-              </w:rPr>
-              <w:t>rÉþ¥ÉqÉÑ</w:t>
-            </w:r>
-            <w:proofErr w:type="spellEnd"/>
-            <w:r>
-              <w:rPr>
-                <w:rFonts w:ascii="BRH Malayalam Extra" w:hAnsi="BRH Malayalam Extra" w:cs="BRH Devanagari Extra"/>
-                <w:color w:val="000000"/>
-                <w:sz w:val="32"/>
-                <w:szCs w:val="40"/>
-                <w:lang w:bidi="ml-IN"/>
-              </w:rPr>
-              <w:t>–</w:t>
-            </w:r>
-            <w:proofErr w:type="spellStart"/>
-            <w:r>
-              <w:rPr>
-                <w:rFonts w:ascii="BRH Devanagari Extra" w:hAnsi="BRH Devanagari Extra" w:cs="BRH Devanagari Extra"/>
-                <w:color w:val="000000"/>
-                <w:sz w:val="40"/>
-                <w:szCs w:val="40"/>
-                <w:lang w:bidi="ml-IN"/>
-              </w:rPr>
-              <w:t>ZÉqÉç</w:t>
-            </w:r>
-            <w:proofErr w:type="spellEnd"/>
-            <w:r>
-              <w:rPr>
-                <w:rFonts w:ascii="BRH Devanagari Extra" w:hAnsi="BRH Devanagari Extra" w:cs="BRH Devanagari Extra"/>
-                <w:color w:val="000000"/>
-                <w:sz w:val="40"/>
-                <w:szCs w:val="40"/>
-                <w:lang w:bidi="ml-IN"/>
-              </w:rPr>
-              <w:t xml:space="preserve"> | </w:t>
-            </w:r>
-          </w:p>
-          <w:p>
-            <w:pPr>
-              <w:widowControl w:val="0"/>
-              <w:autoSpaceDE w:val="0"/>
-              <w:autoSpaceDN w:val="0"/>
-              <w:adjustRightInd w:val="0"/>
-              <w:spacing w:before="0" w:line="240" w:lineRule="auto"/>
-              <w:rPr>
                 <w:rFonts w:ascii="BRH Malayalam Extra" w:hAnsi="BRH Malayalam Extra" w:cs="BRH Malayalam Extra"/>
                 <w:color w:val="000000"/>
                 <w:sz w:val="36"/>
@@ -659,67 +415,426 @@
             </w:pPr>
             <w:r>
               <w:rPr>
-                <w:rFonts w:ascii="BRH Devanagari Extra" w:hAnsi="BRH Devanagari Extra" w:cs="BRH Devanagari Extra"/>
-                <w:color w:val="000000"/>
-                <w:sz w:val="40"/>
-                <w:szCs w:val="40"/>
-                <w:lang w:bidi="ml-IN"/>
-              </w:rPr>
-              <w:t>Ì§É</w:t>
-            </w:r>
-            <w:r>
-              <w:rPr>
-                <w:rFonts w:ascii="BRH Malayalam Extra" w:hAnsi="BRH Malayalam Extra" w:cs="BRH Devanagari Extra"/>
-                <w:color w:val="000000"/>
-                <w:sz w:val="32"/>
-                <w:szCs w:val="40"/>
-                <w:lang w:bidi="ml-IN"/>
-              </w:rPr>
-              <w:t>–</w:t>
-            </w:r>
-            <w:proofErr w:type="spellStart"/>
-            <w:r>
-              <w:rPr>
-                <w:rFonts w:ascii="BRH Devanagari Extra" w:hAnsi="BRH Devanagari Extra" w:cs="BRH Devanagari Extra"/>
-                <w:color w:val="000000"/>
-                <w:sz w:val="40"/>
-                <w:szCs w:val="40"/>
-                <w:lang w:bidi="ml-IN"/>
-              </w:rPr>
-              <w:t>uÉ×ÌSÌiÉþ</w:t>
-            </w:r>
-            <w:proofErr w:type="spellEnd"/>
-            <w:r>
-              <w:rPr>
-                <w:rFonts w:ascii="BRH Devanagari Extra" w:hAnsi="BRH Devanagari Extra" w:cs="BRH Devanagari Extra"/>
-                <w:color w:val="000000"/>
-                <w:sz w:val="40"/>
-                <w:szCs w:val="40"/>
-                <w:lang w:bidi="ml-IN"/>
-              </w:rPr>
-              <w:t xml:space="preserve"> Ì§É - </w:t>
-            </w:r>
-            <w:proofErr w:type="spellStart"/>
-            <w:r>
-              <w:rPr>
-                <w:rFonts w:ascii="BRH Devanagari Extra" w:hAnsi="BRH Devanagari Extra" w:cs="BRH Devanagari Extra"/>
-                <w:color w:val="000000"/>
-                <w:sz w:val="40"/>
-                <w:szCs w:val="40"/>
-                <w:lang w:bidi="ml-IN"/>
-              </w:rPr>
-              <w:t>uÉ×iÉç</w:t>
-            </w:r>
-            <w:proofErr w:type="spellEnd"/>
-            <w:r>
-              <w:rPr>
-                <w:rFonts w:ascii="BRH Devanagari Extra" w:hAnsi="BRH Devanagari Extra" w:cs="BRH Devanagari Extra"/>
-                <w:color w:val="000000"/>
-                <w:sz w:val="40"/>
-                <w:szCs w:val="40"/>
-                <w:lang w:bidi="ml-IN"/>
-              </w:rPr>
-              <w:t xml:space="preserve"> |</w:t>
+                <w:rFonts w:ascii="Latha" w:hAnsi="Latha" w:cs="Latha"/>
+                <w:sz w:val="28"/>
+                <w:szCs w:val="28"/>
+                <w:cs/>
+                <w:lang w:bidi="ta-IN"/>
+              </w:rPr>
+              <w:t>வை</w:t>
+            </w:r>
+            <w:r>
+              <w:rPr>
+                <w:rFonts w:ascii="Latha" w:hAnsi="Latha" w:cs="Latha"/>
+                <w:sz w:val="28"/>
+                <w:szCs w:val="28"/>
+                <w:lang w:bidi="ta-IN"/>
+              </w:rPr>
+              <w:t xml:space="preserve"> </w:t>
+            </w:r>
+            <w:r>
+              <w:rPr>
+                <w:rFonts w:ascii="Latha" w:hAnsi="Latha" w:cs="Latha"/>
+                <w:sz w:val="28"/>
+                <w:szCs w:val="28"/>
+                <w:highlight w:val="yellow"/>
+                <w:cs/>
+                <w:lang w:bidi="ta-IN"/>
+              </w:rPr>
+              <w:t>தி</w:t>
+            </w:r>
+            <w:r>
+              <w:rPr>
+                <w:rFonts w:ascii="BRH Tamil Tab Extra" w:hAnsi="BRH Tamil Tab Extra" w:cs="Latha"/>
+                <w:b/>
+                <w:sz w:val="32"/>
+                <w:szCs w:val="28"/>
+                <w:highlight w:val="yellow"/>
+                <w:lang w:bidi="ta-IN"/>
+              </w:rPr>
+              <w:t>…</w:t>
+            </w:r>
+            <w:r>
+              <w:rPr>
+                <w:rFonts w:ascii="Latha" w:hAnsi="Latha" w:cs="Latha"/>
+                <w:sz w:val="28"/>
+                <w:szCs w:val="28"/>
+                <w:cs/>
+                <w:lang w:bidi="ta-IN"/>
+              </w:rPr>
+              <w:t>வ்</w:t>
+            </w:r>
+            <w:r>
+              <w:rPr>
+                <w:rFonts w:ascii="Latha" w:hAnsi="Latha" w:cs="Latha"/>
+                <w:b/>
+                <w:bCs/>
+                <w:i/>
+                <w:iCs/>
+                <w:sz w:val="28"/>
+                <w:szCs w:val="28"/>
+                <w:cs/>
+                <w:lang w:bidi="ta-IN"/>
+              </w:rPr>
+              <w:t>ரு</w:t>
+            </w:r>
+            <w:r>
+              <w:rPr>
+                <w:rFonts w:ascii="Latha" w:hAnsi="Latha" w:cs="Latha"/>
+                <w:sz w:val="28"/>
+                <w:szCs w:val="28"/>
+                <w:cs/>
+                <w:lang w:bidi="ta-IN"/>
+              </w:rPr>
+              <w:t>த்</w:t>
+            </w:r>
+            <w:r>
+              <w:rPr>
+                <w:rFonts w:ascii="Latha" w:hAnsi="Latha" w:cs="Latha"/>
+                <w:sz w:val="28"/>
+                <w:szCs w:val="28"/>
+                <w:lang w:bidi="ta-IN"/>
+              </w:rPr>
+              <w:t xml:space="preserve"> | </w:t>
+            </w:r>
+            <w:r>
+              <w:rPr>
+                <w:rFonts w:ascii="Latha" w:hAnsi="Latha" w:cs="Latha"/>
+                <w:sz w:val="28"/>
+                <w:szCs w:val="28"/>
+                <w:lang w:bidi="ta-IN"/>
+              </w:rPr>
+              <w:br/>
+            </w:r>
+            <w:r>
+              <w:rPr>
+                <w:rFonts w:ascii="Latha" w:hAnsi="Latha" w:cs="Latha"/>
+                <w:sz w:val="28"/>
+                <w:szCs w:val="28"/>
+                <w:highlight w:val="yellow"/>
+                <w:cs/>
+                <w:lang w:bidi="ta-IN"/>
+              </w:rPr>
+              <w:t>தி</w:t>
+            </w:r>
+            <w:r>
+              <w:rPr>
+                <w:rFonts w:ascii="BRH Tamil Tab Extra" w:hAnsi="BRH Tamil Tab Extra" w:cs="Latha"/>
+                <w:b/>
+                <w:sz w:val="32"/>
+                <w:szCs w:val="28"/>
+                <w:highlight w:val="yellow"/>
+                <w:lang w:bidi="ta-IN"/>
+              </w:rPr>
+              <w:t>…</w:t>
+            </w:r>
+            <w:r>
+              <w:rPr>
+                <w:rFonts w:ascii="Latha" w:hAnsi="Latha" w:cs="Latha"/>
+                <w:sz w:val="28"/>
+                <w:szCs w:val="28"/>
+                <w:cs/>
+                <w:lang w:bidi="ta-IN"/>
+              </w:rPr>
+              <w:t>வ்</w:t>
+            </w:r>
+            <w:r>
+              <w:rPr>
+                <w:rFonts w:ascii="Latha" w:hAnsi="Latha" w:cs="Latha"/>
+                <w:b/>
+                <w:bCs/>
+                <w:i/>
+                <w:iCs/>
+                <w:sz w:val="28"/>
+                <w:szCs w:val="28"/>
+                <w:cs/>
+                <w:lang w:bidi="ta-IN"/>
+              </w:rPr>
+              <w:t>ரு</w:t>
+            </w:r>
+            <w:r>
+              <w:rPr>
+                <w:rFonts w:ascii="Latha" w:hAnsi="Latha" w:cs="Latha"/>
+                <w:sz w:val="28"/>
+                <w:szCs w:val="28"/>
+                <w:cs/>
+                <w:lang w:bidi="ta-IN"/>
+              </w:rPr>
+              <w:t>த்</w:t>
+            </w:r>
+            <w:r>
+              <w:rPr>
+                <w:rFonts w:ascii="Latha" w:hAnsi="Latha" w:cs="Latha"/>
+                <w:b/>
+                <w:bCs/>
+                <w:position w:val="-12"/>
+                <w:sz w:val="28"/>
+                <w:szCs w:val="28"/>
+                <w:cs/>
+                <w:lang w:bidi="ta-IN"/>
+              </w:rPr>
+              <w:t>3</w:t>
+            </w:r>
+            <w:r>
+              <w:rPr>
+                <w:rFonts w:ascii="Latha" w:hAnsi="Latha" w:cs="Latha"/>
+                <w:sz w:val="28"/>
+                <w:szCs w:val="28"/>
+                <w:lang w:bidi="ta-IN"/>
+              </w:rPr>
+              <w:t xml:space="preserve"> </w:t>
+            </w:r>
+            <w:r>
+              <w:rPr>
+                <w:rFonts w:ascii="Latha" w:hAnsi="Latha" w:cs="Latha"/>
+                <w:sz w:val="28"/>
+                <w:szCs w:val="28"/>
+                <w:cs/>
+                <w:lang w:bidi="ta-IN"/>
+              </w:rPr>
+              <w:t>ய</w:t>
+            </w:r>
+            <w:r>
+              <w:rPr>
+                <w:rFonts w:ascii="BRH Tamil Tab Extra" w:hAnsi="BRH Tamil Tab Extra" w:cs="Latha"/>
+                <w:b/>
+                <w:sz w:val="36"/>
+                <w:szCs w:val="28"/>
+                <w:lang w:bidi="ta-IN"/>
+              </w:rPr>
+              <w:t>†</w:t>
+            </w:r>
+            <w:r>
+              <w:rPr>
+                <w:rFonts w:ascii="Latha" w:hAnsi="Latha" w:cs="Latha"/>
+                <w:sz w:val="28"/>
+                <w:szCs w:val="28"/>
+                <w:cs/>
+                <w:lang w:bidi="ta-IN"/>
+              </w:rPr>
+              <w:t>ஜ்ஞமு</w:t>
+            </w:r>
+            <w:r>
+              <w:rPr>
+                <w:rFonts w:ascii="BRH Tamil Tab Extra" w:hAnsi="BRH Tamil Tab Extra" w:cs="Latha"/>
+                <w:b/>
+                <w:sz w:val="32"/>
+                <w:szCs w:val="28"/>
+                <w:lang w:bidi="ta-IN"/>
+              </w:rPr>
+              <w:t>…</w:t>
+            </w:r>
+            <w:r>
+              <w:rPr>
+                <w:rFonts w:ascii="Latha" w:hAnsi="Latha" w:cs="Latha"/>
+                <w:sz w:val="28"/>
+                <w:szCs w:val="28"/>
+                <w:cs/>
+                <w:lang w:bidi="ta-IN"/>
+              </w:rPr>
+              <w:t>க</w:t>
+            </w:r>
+            <w:r>
+              <w:rPr>
+                <w:rFonts w:ascii="Latha" w:hAnsi="Latha" w:cs="Latha"/>
+                <w:b/>
+                <w:bCs/>
+                <w:position w:val="-12"/>
+                <w:sz w:val="28"/>
+                <w:szCs w:val="28"/>
+                <w:cs/>
+                <w:lang w:bidi="ta-IN"/>
+              </w:rPr>
+              <w:t>2</w:t>
+            </w:r>
+            <w:r>
+              <w:rPr>
+                <w:rFonts w:ascii="Latha" w:hAnsi="Latha" w:cs="Latha"/>
+                <w:sz w:val="28"/>
+                <w:szCs w:val="28"/>
+                <w:cs/>
+                <w:lang w:bidi="ta-IN"/>
+              </w:rPr>
+              <w:t>ம்</w:t>
+            </w:r>
+            <w:r>
+              <w:rPr>
+                <w:rFonts w:ascii="Latha" w:hAnsi="Latha" w:cs="Latha"/>
+                <w:sz w:val="28"/>
+                <w:szCs w:val="28"/>
+                <w:lang w:bidi="ta-IN"/>
+              </w:rPr>
+              <w:t xml:space="preserve"> | </w:t>
+            </w:r>
+            <w:r>
+              <w:rPr>
+                <w:rFonts w:ascii="Latha" w:hAnsi="Latha" w:cs="Latha"/>
+                <w:sz w:val="28"/>
+                <w:szCs w:val="28"/>
+                <w:cs/>
+                <w:lang w:bidi="ta-IN"/>
+              </w:rPr>
+              <w:t>த்ரி</w:t>
+            </w:r>
+            <w:r>
+              <w:rPr>
+                <w:rFonts w:ascii="BRH Tamil Tab Extra" w:hAnsi="BRH Tamil Tab Extra" w:cs="Latha"/>
+                <w:b/>
+                <w:sz w:val="32"/>
+                <w:szCs w:val="28"/>
+                <w:lang w:bidi="ta-IN"/>
+              </w:rPr>
+              <w:t>…</w:t>
+            </w:r>
+            <w:r>
+              <w:rPr>
+                <w:rFonts w:ascii="Latha" w:hAnsi="Latha" w:cs="Latha"/>
+                <w:sz w:val="28"/>
+                <w:szCs w:val="28"/>
+                <w:cs/>
+                <w:lang w:bidi="ta-IN"/>
+              </w:rPr>
+              <w:t>வ்</w:t>
+            </w:r>
+            <w:r>
+              <w:rPr>
+                <w:rFonts w:ascii="Latha" w:hAnsi="Latha" w:cs="Latha"/>
+                <w:b/>
+                <w:bCs/>
+                <w:i/>
+                <w:iCs/>
+                <w:sz w:val="28"/>
+                <w:szCs w:val="28"/>
+                <w:cs/>
+                <w:lang w:bidi="ta-IN"/>
+              </w:rPr>
+              <w:t>ரு</w:t>
+            </w:r>
+            <w:r>
+              <w:rPr>
+                <w:rFonts w:ascii="Latha" w:hAnsi="Latha" w:cs="Latha"/>
+                <w:sz w:val="28"/>
+                <w:szCs w:val="28"/>
+                <w:cs/>
+                <w:lang w:bidi="ta-IN"/>
+              </w:rPr>
+              <w:t>தி</w:t>
+            </w:r>
+            <w:r>
+              <w:rPr>
+                <w:rFonts w:ascii="Latha" w:hAnsi="Latha" w:cs="Latha"/>
+                <w:b/>
+                <w:bCs/>
+                <w:position w:val="-12"/>
+                <w:sz w:val="28"/>
+                <w:szCs w:val="28"/>
+                <w:cs/>
+                <w:lang w:bidi="ta-IN"/>
+              </w:rPr>
+              <w:t>3</w:t>
+            </w:r>
+            <w:r>
+              <w:rPr>
+                <w:rFonts w:ascii="Latha" w:hAnsi="Latha" w:cs="Latha"/>
+                <w:sz w:val="28"/>
+                <w:szCs w:val="28"/>
+                <w:cs/>
+                <w:lang w:bidi="ta-IN"/>
+              </w:rPr>
+              <w:t>தி</w:t>
+            </w:r>
+            <w:r>
+              <w:rPr>
+                <w:rFonts w:ascii="BRH Tamil Tab Extra" w:hAnsi="BRH Tamil Tab Extra" w:cs="Latha"/>
+                <w:b/>
+                <w:sz w:val="36"/>
+                <w:szCs w:val="28"/>
+                <w:lang w:bidi="ta-IN"/>
+              </w:rPr>
+              <w:t>†</w:t>
+            </w:r>
+            <w:r>
+              <w:rPr>
+                <w:rFonts w:ascii="Latha" w:hAnsi="Latha" w:cs="Latha"/>
+                <w:sz w:val="28"/>
+                <w:szCs w:val="28"/>
+                <w:lang w:bidi="ta-IN"/>
+              </w:rPr>
+              <w:t xml:space="preserve"> </w:t>
+            </w:r>
+            <w:r>
+              <w:rPr>
+                <w:rFonts w:ascii="Latha" w:hAnsi="Latha" w:cs="Latha"/>
+                <w:sz w:val="28"/>
+                <w:szCs w:val="28"/>
+                <w:cs/>
+                <w:lang w:bidi="ta-IN"/>
+              </w:rPr>
+              <w:t>த்ரி</w:t>
+            </w:r>
+            <w:r>
+              <w:rPr>
+                <w:rFonts w:ascii="Latha" w:hAnsi="Latha" w:cs="Latha"/>
+                <w:sz w:val="28"/>
+                <w:szCs w:val="28"/>
+                <w:lang w:bidi="ta-IN"/>
+              </w:rPr>
+              <w:t xml:space="preserve"> - </w:t>
+            </w:r>
+            <w:r>
+              <w:rPr>
+                <w:rFonts w:ascii="Latha" w:hAnsi="Latha" w:cs="Latha"/>
+                <w:sz w:val="28"/>
+                <w:szCs w:val="28"/>
+                <w:cs/>
+                <w:lang w:bidi="ta-IN"/>
+              </w:rPr>
+              <w:t>வ்</w:t>
+            </w:r>
+            <w:r>
+              <w:rPr>
+                <w:rFonts w:ascii="Latha" w:hAnsi="Latha" w:cs="Latha"/>
+                <w:b/>
+                <w:bCs/>
+                <w:i/>
+                <w:iCs/>
+                <w:sz w:val="28"/>
+                <w:szCs w:val="28"/>
+                <w:cs/>
+                <w:lang w:bidi="ta-IN"/>
+              </w:rPr>
+              <w:t>ரு</w:t>
+            </w:r>
+            <w:r>
+              <w:rPr>
+                <w:rFonts w:ascii="Latha" w:hAnsi="Latha" w:cs="Latha"/>
+                <w:sz w:val="28"/>
+                <w:szCs w:val="28"/>
+                <w:cs/>
+                <w:lang w:bidi="ta-IN"/>
+              </w:rPr>
+              <w:t>த்</w:t>
+            </w:r>
+            <w:r>
+              <w:rPr>
+                <w:rFonts w:ascii="Latha" w:hAnsi="Latha" w:cs="Latha"/>
+                <w:sz w:val="28"/>
+                <w:szCs w:val="28"/>
+                <w:lang w:bidi="ta-IN"/>
+              </w:rPr>
+              <w:t xml:space="preserve"> | </w:t>
+            </w:r>
+            <w:r>
+              <w:rPr>
+                <w:rFonts w:ascii="Latha" w:hAnsi="Latha" w:cs="Latha"/>
+                <w:b/>
+                <w:bCs/>
+                <w:sz w:val="32"/>
+                <w:szCs w:val="32"/>
+                <w:cs/>
+                <w:lang w:bidi="ta-IN"/>
+              </w:rPr>
+              <w:t>11</w:t>
             </w:r>
           </w:p>
         </w:tc>
@@ -735,175 +850,6 @@
               <w:adjustRightInd w:val="0"/>
               <w:spacing w:before="0" w:line="240" w:lineRule="auto"/>
               <w:rPr>
-                <w:rFonts w:ascii="BRH Devanagari Extra" w:hAnsi="BRH Devanagari Extra" w:cs="BRH Devanagari Extra"/>
-                <w:color w:val="000000"/>
-                <w:sz w:val="40"/>
-                <w:szCs w:val="40"/>
-                <w:lang w:bidi="ml-IN"/>
-              </w:rPr>
-            </w:pPr>
-            <w:proofErr w:type="spellStart"/>
-            <w:r>
-              <w:rPr>
-                <w:rFonts w:ascii="BRH Devanagari Extra" w:hAnsi="BRH Devanagari Extra" w:cs="BRH Devanagari Extra"/>
-                <w:color w:val="000000"/>
-                <w:sz w:val="40"/>
-                <w:szCs w:val="40"/>
-                <w:lang w:bidi="ml-IN"/>
-              </w:rPr>
-              <w:t>uÉæ</w:t>
-            </w:r>
-            <w:proofErr w:type="spellEnd"/>
-            <w:r>
-              <w:rPr>
-                <w:rFonts w:ascii="BRH Devanagari Extra" w:hAnsi="BRH Devanagari Extra" w:cs="BRH Devanagari Extra"/>
-                <w:color w:val="000000"/>
-                <w:sz w:val="40"/>
-                <w:szCs w:val="40"/>
-                <w:lang w:bidi="ml-IN"/>
-              </w:rPr>
-              <w:t xml:space="preserve"> </w:t>
-            </w:r>
-            <w:r>
-              <w:rPr>
-                <w:rFonts w:ascii="BRH Devanagari Extra" w:hAnsi="BRH Devanagari Extra" w:cs="BRH Devanagari Extra"/>
-                <w:color w:val="000000"/>
-                <w:sz w:val="40"/>
-                <w:szCs w:val="40"/>
-                <w:highlight w:val="green"/>
-                <w:lang w:bidi="ml-IN"/>
-              </w:rPr>
-              <w:t>Ì§É</w:t>
-            </w:r>
-            <w:r>
-              <w:rPr>
-                <w:rFonts w:ascii="BRH Malayalam Extra" w:hAnsi="BRH Malayalam Extra" w:cs="BRH Devanagari Extra"/>
-                <w:color w:val="000000"/>
-                <w:sz w:val="32"/>
-                <w:szCs w:val="40"/>
-                <w:highlight w:val="green"/>
-                <w:lang w:bidi="ml-IN"/>
-              </w:rPr>
-              <w:t>–</w:t>
-            </w:r>
-            <w:proofErr w:type="spellStart"/>
-            <w:r>
-              <w:rPr>
-                <w:rFonts w:ascii="BRH Devanagari Extra" w:hAnsi="BRH Devanagari Extra" w:cs="BRH Devanagari Extra"/>
-                <w:color w:val="000000"/>
-                <w:sz w:val="40"/>
-                <w:szCs w:val="40"/>
-                <w:lang w:bidi="ml-IN"/>
-              </w:rPr>
-              <w:t>uÉ×iÉç</w:t>
-            </w:r>
-            <w:proofErr w:type="spellEnd"/>
-            <w:r>
-              <w:rPr>
-                <w:rFonts w:ascii="BRH Devanagari Extra" w:hAnsi="BRH Devanagari Extra" w:cs="BRH Devanagari Extra"/>
-                <w:color w:val="000000"/>
-                <w:sz w:val="40"/>
-                <w:szCs w:val="40"/>
-                <w:lang w:bidi="ml-IN"/>
-              </w:rPr>
-              <w:t xml:space="preserve"> | </w:t>
-            </w:r>
-            <w:r>
-              <w:rPr>
-                <w:rFonts w:ascii="BRH Devanagari Extra" w:hAnsi="BRH Devanagari Extra" w:cs="BRH Devanagari Extra"/>
-                <w:color w:val="000000"/>
-                <w:sz w:val="40"/>
-                <w:szCs w:val="40"/>
-                <w:highlight w:val="green"/>
-                <w:lang w:bidi="ml-IN"/>
-              </w:rPr>
-              <w:t>Ì§É</w:t>
-            </w:r>
-            <w:r>
-              <w:rPr>
-                <w:rFonts w:ascii="BRH Malayalam Extra" w:hAnsi="BRH Malayalam Extra" w:cs="BRH Devanagari Extra"/>
-                <w:color w:val="000000"/>
-                <w:sz w:val="32"/>
-                <w:szCs w:val="40"/>
-                <w:lang w:bidi="ml-IN"/>
-              </w:rPr>
-              <w:t>–</w:t>
-            </w:r>
-            <w:proofErr w:type="spellStart"/>
-            <w:r>
-              <w:rPr>
-                <w:rFonts w:ascii="BRH Devanagari Extra" w:hAnsi="BRH Devanagari Extra" w:cs="BRH Devanagari Extra"/>
-                <w:color w:val="000000"/>
-                <w:sz w:val="40"/>
-                <w:szCs w:val="40"/>
-                <w:lang w:bidi="ml-IN"/>
-              </w:rPr>
-              <w:t>uÉ×Sè</w:t>
-            </w:r>
-            <w:proofErr w:type="spellEnd"/>
-            <w:r>
-              <w:rPr>
-                <w:rFonts w:ascii="BRH Devanagari Extra" w:hAnsi="BRH Devanagari Extra" w:cs="BRH Devanagari Extra"/>
-                <w:color w:val="000000"/>
-                <w:sz w:val="40"/>
-                <w:szCs w:val="40"/>
-                <w:lang w:bidi="ml-IN"/>
-              </w:rPr>
-              <w:t xml:space="preserve"> </w:t>
-            </w:r>
-            <w:proofErr w:type="spellStart"/>
-            <w:r>
-              <w:rPr>
-                <w:rFonts w:ascii="BRH Devanagari Extra" w:hAnsi="BRH Devanagari Extra" w:cs="BRH Devanagari Extra"/>
-                <w:color w:val="000000"/>
-                <w:sz w:val="40"/>
-                <w:szCs w:val="40"/>
-                <w:lang w:bidi="ml-IN"/>
-              </w:rPr>
-              <w:t>rÉþ¥ÉqÉÑ</w:t>
-            </w:r>
-            <w:proofErr w:type="spellEnd"/>
-            <w:r>
-              <w:rPr>
-                <w:rFonts w:ascii="BRH Malayalam Extra" w:hAnsi="BRH Malayalam Extra" w:cs="BRH Devanagari Extra"/>
-                <w:color w:val="000000"/>
-                <w:sz w:val="32"/>
-                <w:szCs w:val="40"/>
-                <w:lang w:bidi="ml-IN"/>
-              </w:rPr>
-              <w:t>–</w:t>
-            </w:r>
-            <w:proofErr w:type="spellStart"/>
-            <w:r>
-              <w:rPr>
-                <w:rFonts w:ascii="BRH Devanagari Extra" w:hAnsi="BRH Devanagari Extra" w:cs="BRH Devanagari Extra"/>
-                <w:color w:val="000000"/>
-                <w:sz w:val="40"/>
-                <w:szCs w:val="40"/>
-                <w:lang w:bidi="ml-IN"/>
-              </w:rPr>
-              <w:t>ZÉqÉç</w:t>
-            </w:r>
-            <w:proofErr w:type="spellEnd"/>
-            <w:r>
-              <w:rPr>
-                <w:rFonts w:ascii="BRH Devanagari Extra" w:hAnsi="BRH Devanagari Extra" w:cs="BRH Devanagari Extra"/>
-                <w:color w:val="000000"/>
-                <w:sz w:val="40"/>
-                <w:szCs w:val="40"/>
-                <w:lang w:bidi="ml-IN"/>
-              </w:rPr>
-              <w:t xml:space="preserve"> | </w:t>
-            </w:r>
-          </w:p>
-          <w:p>
-            <w:pPr>
-              <w:widowControl w:val="0"/>
-              <w:autoSpaceDE w:val="0"/>
-              <w:autoSpaceDN w:val="0"/>
-              <w:adjustRightInd w:val="0"/>
-              <w:spacing w:before="0" w:line="240" w:lineRule="auto"/>
-              <w:rPr>
                 <w:rFonts w:ascii="Cambria" w:hAnsi="Cambria" w:cs="BRH Malayalam Extra"/>
                 <w:color w:val="000000"/>
                 <w:sz w:val="36"/>
@@ -912,67 +858,424 @@
             </w:pPr>
             <w:r>
               <w:rPr>
-                <w:rFonts w:ascii="BRH Devanagari Extra" w:hAnsi="BRH Devanagari Extra" w:cs="BRH Devanagari Extra"/>
-                <w:color w:val="000000"/>
-                <w:sz w:val="40"/>
-                <w:szCs w:val="40"/>
-                <w:lang w:bidi="ml-IN"/>
-              </w:rPr>
-              <w:t>Ì§É</w:t>
-            </w:r>
-            <w:r>
-              <w:rPr>
-                <w:rFonts w:ascii="BRH Malayalam Extra" w:hAnsi="BRH Malayalam Extra" w:cs="BRH Devanagari Extra"/>
-                <w:color w:val="000000"/>
-                <w:sz w:val="32"/>
-                <w:szCs w:val="40"/>
-                <w:lang w:bidi="ml-IN"/>
-              </w:rPr>
-              <w:t>–</w:t>
-            </w:r>
-            <w:proofErr w:type="spellStart"/>
-            <w:r>
-              <w:rPr>
-                <w:rFonts w:ascii="BRH Devanagari Extra" w:hAnsi="BRH Devanagari Extra" w:cs="BRH Devanagari Extra"/>
-                <w:color w:val="000000"/>
-                <w:sz w:val="40"/>
-                <w:szCs w:val="40"/>
-                <w:lang w:bidi="ml-IN"/>
-              </w:rPr>
-              <w:t>uÉ×ÌSÌiÉþ</w:t>
-            </w:r>
-            <w:proofErr w:type="spellEnd"/>
-            <w:r>
-              <w:rPr>
-                <w:rFonts w:ascii="BRH Devanagari Extra" w:hAnsi="BRH Devanagari Extra" w:cs="BRH Devanagari Extra"/>
-                <w:color w:val="000000"/>
-                <w:sz w:val="40"/>
-                <w:szCs w:val="40"/>
-                <w:lang w:bidi="ml-IN"/>
-              </w:rPr>
-              <w:t xml:space="preserve"> Ì§É - </w:t>
-            </w:r>
-            <w:proofErr w:type="spellStart"/>
-            <w:r>
-              <w:rPr>
-                <w:rFonts w:ascii="BRH Devanagari Extra" w:hAnsi="BRH Devanagari Extra" w:cs="BRH Devanagari Extra"/>
-                <w:color w:val="000000"/>
-                <w:sz w:val="40"/>
-                <w:szCs w:val="40"/>
-                <w:lang w:bidi="ml-IN"/>
-              </w:rPr>
-              <w:t>uÉ×iÉç</w:t>
-            </w:r>
-            <w:proofErr w:type="spellEnd"/>
-            <w:r>
-              <w:rPr>
-                <w:rFonts w:ascii="BRH Devanagari Extra" w:hAnsi="BRH Devanagari Extra" w:cs="BRH Devanagari Extra"/>
-                <w:color w:val="000000"/>
-                <w:sz w:val="40"/>
-                <w:szCs w:val="40"/>
-                <w:lang w:bidi="ml-IN"/>
-              </w:rPr>
-              <w:t xml:space="preserve"> |</w:t>
+                <w:rFonts w:ascii="Latha" w:hAnsi="Latha" w:cs="Latha"/>
+                <w:sz w:val="28"/>
+                <w:szCs w:val="28"/>
+                <w:cs/>
+                <w:lang w:bidi="ta-IN"/>
+              </w:rPr>
+              <w:t>வை</w:t>
+            </w:r>
+            <w:r>
+              <w:rPr>
+                <w:rFonts w:ascii="Latha" w:hAnsi="Latha" w:cs="Latha"/>
+                <w:sz w:val="28"/>
+                <w:szCs w:val="28"/>
+                <w:lang w:bidi="ta-IN"/>
+              </w:rPr>
+              <w:t xml:space="preserve"> </w:t>
+            </w:r>
+            <w:r>
+              <w:rPr>
+                <w:rFonts w:ascii="Latha" w:hAnsi="Latha" w:cs="Latha"/>
+                <w:sz w:val="28"/>
+                <w:szCs w:val="28"/>
+                <w:highlight w:val="green"/>
+                <w:cs/>
+                <w:lang w:bidi="ta-IN"/>
+              </w:rPr>
+              <w:t>த்ரி</w:t>
+            </w:r>
+            <w:r>
+              <w:rPr>
+                <w:rFonts w:ascii="BRH Tamil Tab Extra" w:hAnsi="BRH Tamil Tab Extra" w:cs="Latha"/>
+                <w:b/>
+                <w:sz w:val="32"/>
+                <w:szCs w:val="28"/>
+                <w:lang w:bidi="ta-IN"/>
+              </w:rPr>
+              <w:t>…</w:t>
+            </w:r>
+            <w:r>
+              <w:rPr>
+                <w:rFonts w:ascii="Latha" w:hAnsi="Latha" w:cs="Latha"/>
+                <w:sz w:val="28"/>
+                <w:szCs w:val="28"/>
+                <w:cs/>
+                <w:lang w:bidi="ta-IN"/>
+              </w:rPr>
+              <w:t>வ்</w:t>
+            </w:r>
+            <w:r>
+              <w:rPr>
+                <w:rFonts w:ascii="Latha" w:hAnsi="Latha" w:cs="Latha"/>
+                <w:b/>
+                <w:bCs/>
+                <w:i/>
+                <w:iCs/>
+                <w:sz w:val="28"/>
+                <w:szCs w:val="28"/>
+                <w:cs/>
+                <w:lang w:bidi="ta-IN"/>
+              </w:rPr>
+              <w:t>ரு</w:t>
+            </w:r>
+            <w:r>
+              <w:rPr>
+                <w:rFonts w:ascii="Latha" w:hAnsi="Latha" w:cs="Latha"/>
+                <w:sz w:val="28"/>
+                <w:szCs w:val="28"/>
+                <w:cs/>
+                <w:lang w:bidi="ta-IN"/>
+              </w:rPr>
+              <w:t>த்</w:t>
+            </w:r>
+            <w:r>
+              <w:rPr>
+                <w:rFonts w:ascii="Latha" w:hAnsi="Latha" w:cs="Latha"/>
+                <w:sz w:val="28"/>
+                <w:szCs w:val="28"/>
+                <w:lang w:bidi="ta-IN"/>
+              </w:rPr>
+              <w:t xml:space="preserve"> | </w:t>
+            </w:r>
+            <w:r>
+              <w:rPr>
+                <w:rFonts w:ascii="Latha" w:hAnsi="Latha" w:cs="Latha"/>
+                <w:sz w:val="28"/>
+                <w:szCs w:val="28"/>
+                <w:lang w:bidi="ta-IN"/>
+              </w:rPr>
+              <w:br/>
+            </w:r>
+            <w:r>
+              <w:rPr>
+                <w:rFonts w:ascii="Latha" w:hAnsi="Latha" w:cs="Latha"/>
+                <w:sz w:val="28"/>
+                <w:szCs w:val="28"/>
+                <w:highlight w:val="green"/>
+                <w:cs/>
+                <w:lang w:bidi="ta-IN"/>
+              </w:rPr>
+              <w:t>த்ரி</w:t>
+            </w:r>
+            <w:r>
+              <w:rPr>
+                <w:rFonts w:ascii="BRH Tamil Tab Extra" w:hAnsi="BRH Tamil Tab Extra" w:cs="Latha"/>
+                <w:b/>
+                <w:sz w:val="32"/>
+                <w:szCs w:val="28"/>
+                <w:lang w:bidi="ta-IN"/>
+              </w:rPr>
+              <w:t>…</w:t>
+            </w:r>
+            <w:r>
+              <w:rPr>
+                <w:rFonts w:ascii="Latha" w:hAnsi="Latha" w:cs="Latha"/>
+                <w:sz w:val="28"/>
+                <w:szCs w:val="28"/>
+                <w:cs/>
+                <w:lang w:bidi="ta-IN"/>
+              </w:rPr>
+              <w:t>வ்</w:t>
+            </w:r>
+            <w:r>
+              <w:rPr>
+                <w:rFonts w:ascii="Latha" w:hAnsi="Latha" w:cs="Latha"/>
+                <w:b/>
+                <w:bCs/>
+                <w:i/>
+                <w:iCs/>
+                <w:sz w:val="28"/>
+                <w:szCs w:val="28"/>
+                <w:cs/>
+                <w:lang w:bidi="ta-IN"/>
+              </w:rPr>
+              <w:t>ரு</w:t>
+            </w:r>
+            <w:r>
+              <w:rPr>
+                <w:rFonts w:ascii="Latha" w:hAnsi="Latha" w:cs="Latha"/>
+                <w:sz w:val="28"/>
+                <w:szCs w:val="28"/>
+                <w:cs/>
+                <w:lang w:bidi="ta-IN"/>
+              </w:rPr>
+              <w:t>த்</w:t>
+            </w:r>
+            <w:r>
+              <w:rPr>
+                <w:rFonts w:ascii="Latha" w:hAnsi="Latha" w:cs="Latha"/>
+                <w:b/>
+                <w:bCs/>
+                <w:position w:val="-12"/>
+                <w:sz w:val="28"/>
+                <w:szCs w:val="28"/>
+                <w:cs/>
+                <w:lang w:bidi="ta-IN"/>
+              </w:rPr>
+              <w:t>3</w:t>
+            </w:r>
+            <w:r>
+              <w:rPr>
+                <w:rFonts w:ascii="Latha" w:hAnsi="Latha" w:cs="Latha"/>
+                <w:sz w:val="28"/>
+                <w:szCs w:val="28"/>
+                <w:lang w:bidi="ta-IN"/>
+              </w:rPr>
+              <w:t xml:space="preserve"> </w:t>
+            </w:r>
+            <w:r>
+              <w:rPr>
+                <w:rFonts w:ascii="Latha" w:hAnsi="Latha" w:cs="Latha"/>
+                <w:sz w:val="28"/>
+                <w:szCs w:val="28"/>
+                <w:cs/>
+                <w:lang w:bidi="ta-IN"/>
+              </w:rPr>
+              <w:t>ய</w:t>
+            </w:r>
+            <w:r>
+              <w:rPr>
+                <w:rFonts w:ascii="BRH Tamil Tab Extra" w:hAnsi="BRH Tamil Tab Extra" w:cs="Latha"/>
+                <w:b/>
+                <w:sz w:val="36"/>
+                <w:szCs w:val="28"/>
+                <w:lang w:bidi="ta-IN"/>
+              </w:rPr>
+              <w:t>†</w:t>
+            </w:r>
+            <w:r>
+              <w:rPr>
+                <w:rFonts w:ascii="Latha" w:hAnsi="Latha" w:cs="Latha"/>
+                <w:sz w:val="28"/>
+                <w:szCs w:val="28"/>
+                <w:cs/>
+                <w:lang w:bidi="ta-IN"/>
+              </w:rPr>
+              <w:t>ஜ்ஞமு</w:t>
+            </w:r>
+            <w:r>
+              <w:rPr>
+                <w:rFonts w:ascii="BRH Tamil Tab Extra" w:hAnsi="BRH Tamil Tab Extra" w:cs="Latha"/>
+                <w:b/>
+                <w:sz w:val="32"/>
+                <w:szCs w:val="28"/>
+                <w:lang w:bidi="ta-IN"/>
+              </w:rPr>
+              <w:t>…</w:t>
+            </w:r>
+            <w:r>
+              <w:rPr>
+                <w:rFonts w:ascii="Latha" w:hAnsi="Latha" w:cs="Latha"/>
+                <w:sz w:val="28"/>
+                <w:szCs w:val="28"/>
+                <w:cs/>
+                <w:lang w:bidi="ta-IN"/>
+              </w:rPr>
+              <w:t>க</w:t>
+            </w:r>
+            <w:r>
+              <w:rPr>
+                <w:rFonts w:ascii="Latha" w:hAnsi="Latha" w:cs="Latha"/>
+                <w:b/>
+                <w:bCs/>
+                <w:position w:val="-12"/>
+                <w:sz w:val="28"/>
+                <w:szCs w:val="28"/>
+                <w:cs/>
+                <w:lang w:bidi="ta-IN"/>
+              </w:rPr>
+              <w:t>2</w:t>
+            </w:r>
+            <w:r>
+              <w:rPr>
+                <w:rFonts w:ascii="Latha" w:hAnsi="Latha" w:cs="Latha"/>
+                <w:sz w:val="28"/>
+                <w:szCs w:val="28"/>
+                <w:cs/>
+                <w:lang w:bidi="ta-IN"/>
+              </w:rPr>
+              <w:t>ம்</w:t>
+            </w:r>
+            <w:r>
+              <w:rPr>
+                <w:rFonts w:ascii="Latha" w:hAnsi="Latha" w:cs="Latha"/>
+                <w:sz w:val="28"/>
+                <w:szCs w:val="28"/>
+                <w:lang w:bidi="ta-IN"/>
+              </w:rPr>
+              <w:t xml:space="preserve"> | </w:t>
+            </w:r>
+            <w:r>
+              <w:rPr>
+                <w:rFonts w:ascii="Latha" w:hAnsi="Latha" w:cs="Latha"/>
+                <w:sz w:val="28"/>
+                <w:szCs w:val="28"/>
+                <w:cs/>
+                <w:lang w:bidi="ta-IN"/>
+              </w:rPr>
+              <w:t>த்ரி</w:t>
+            </w:r>
+            <w:r>
+              <w:rPr>
+                <w:rFonts w:ascii="BRH Tamil Tab Extra" w:hAnsi="BRH Tamil Tab Extra" w:cs="Latha"/>
+                <w:b/>
+                <w:sz w:val="32"/>
+                <w:szCs w:val="28"/>
+                <w:lang w:bidi="ta-IN"/>
+              </w:rPr>
+              <w:t>…</w:t>
+            </w:r>
+            <w:r>
+              <w:rPr>
+                <w:rFonts w:ascii="Latha" w:hAnsi="Latha" w:cs="Latha"/>
+                <w:sz w:val="28"/>
+                <w:szCs w:val="28"/>
+                <w:cs/>
+                <w:lang w:bidi="ta-IN"/>
+              </w:rPr>
+              <w:t>வ்</w:t>
+            </w:r>
+            <w:r>
+              <w:rPr>
+                <w:rFonts w:ascii="Latha" w:hAnsi="Latha" w:cs="Latha"/>
+                <w:b/>
+                <w:bCs/>
+                <w:i/>
+                <w:iCs/>
+                <w:sz w:val="28"/>
+                <w:szCs w:val="28"/>
+                <w:cs/>
+                <w:lang w:bidi="ta-IN"/>
+              </w:rPr>
+              <w:t>ரு</w:t>
+            </w:r>
+            <w:r>
+              <w:rPr>
+                <w:rFonts w:ascii="Latha" w:hAnsi="Latha" w:cs="Latha"/>
+                <w:sz w:val="28"/>
+                <w:szCs w:val="28"/>
+                <w:cs/>
+                <w:lang w:bidi="ta-IN"/>
+              </w:rPr>
+              <w:t>தி</w:t>
+            </w:r>
+            <w:r>
+              <w:rPr>
+                <w:rFonts w:ascii="Latha" w:hAnsi="Latha" w:cs="Latha"/>
+                <w:b/>
+                <w:bCs/>
+                <w:position w:val="-12"/>
+                <w:sz w:val="28"/>
+                <w:szCs w:val="28"/>
+                <w:cs/>
+                <w:lang w:bidi="ta-IN"/>
+              </w:rPr>
+              <w:t>3</w:t>
+            </w:r>
+            <w:r>
+              <w:rPr>
+                <w:rFonts w:ascii="Latha" w:hAnsi="Latha" w:cs="Latha"/>
+                <w:sz w:val="28"/>
+                <w:szCs w:val="28"/>
+                <w:cs/>
+                <w:lang w:bidi="ta-IN"/>
+              </w:rPr>
+              <w:t>தி</w:t>
+            </w:r>
+            <w:r>
+              <w:rPr>
+                <w:rFonts w:ascii="BRH Tamil Tab Extra" w:hAnsi="BRH Tamil Tab Extra" w:cs="Latha"/>
+                <w:b/>
+                <w:sz w:val="36"/>
+                <w:szCs w:val="28"/>
+                <w:lang w:bidi="ta-IN"/>
+              </w:rPr>
+              <w:t>†</w:t>
+            </w:r>
+            <w:r>
+              <w:rPr>
+                <w:rFonts w:ascii="Latha" w:hAnsi="Latha" w:cs="Latha"/>
+                <w:sz w:val="28"/>
+                <w:szCs w:val="28"/>
+                <w:lang w:bidi="ta-IN"/>
+              </w:rPr>
+              <w:t xml:space="preserve"> </w:t>
+            </w:r>
+            <w:r>
+              <w:rPr>
+                <w:rFonts w:ascii="Latha" w:hAnsi="Latha" w:cs="Latha"/>
+                <w:sz w:val="28"/>
+                <w:szCs w:val="28"/>
+                <w:cs/>
+                <w:lang w:bidi="ta-IN"/>
+              </w:rPr>
+              <w:t>த்ரி</w:t>
+            </w:r>
+            <w:r>
+              <w:rPr>
+                <w:rFonts w:ascii="Latha" w:hAnsi="Latha" w:cs="Latha"/>
+                <w:sz w:val="28"/>
+                <w:szCs w:val="28"/>
+                <w:lang w:bidi="ta-IN"/>
+              </w:rPr>
+              <w:t xml:space="preserve"> - </w:t>
+            </w:r>
+            <w:r>
+              <w:rPr>
+                <w:rFonts w:ascii="Latha" w:hAnsi="Latha" w:cs="Latha"/>
+                <w:sz w:val="28"/>
+                <w:szCs w:val="28"/>
+                <w:cs/>
+                <w:lang w:bidi="ta-IN"/>
+              </w:rPr>
+              <w:t>வ்</w:t>
+            </w:r>
+            <w:r>
+              <w:rPr>
+                <w:rFonts w:ascii="Latha" w:hAnsi="Latha" w:cs="Latha"/>
+                <w:b/>
+                <w:bCs/>
+                <w:i/>
+                <w:iCs/>
+                <w:sz w:val="28"/>
+                <w:szCs w:val="28"/>
+                <w:cs/>
+                <w:lang w:bidi="ta-IN"/>
+              </w:rPr>
+              <w:t>ரு</w:t>
+            </w:r>
+            <w:r>
+              <w:rPr>
+                <w:rFonts w:ascii="Latha" w:hAnsi="Latha" w:cs="Latha"/>
+                <w:sz w:val="28"/>
+                <w:szCs w:val="28"/>
+                <w:cs/>
+                <w:lang w:bidi="ta-IN"/>
+              </w:rPr>
+              <w:t>த்</w:t>
+            </w:r>
+            <w:r>
+              <w:rPr>
+                <w:rFonts w:ascii="Latha" w:hAnsi="Latha" w:cs="Latha"/>
+                <w:sz w:val="28"/>
+                <w:szCs w:val="28"/>
+                <w:lang w:bidi="ta-IN"/>
+              </w:rPr>
+              <w:t xml:space="preserve"> | </w:t>
+            </w:r>
+            <w:r>
+              <w:rPr>
+                <w:rFonts w:ascii="Latha" w:hAnsi="Latha" w:cs="Latha"/>
+                <w:b/>
+                <w:bCs/>
+                <w:sz w:val="32"/>
+                <w:szCs w:val="32"/>
+                <w:cs/>
+                <w:lang w:bidi="ta-IN"/>
+              </w:rPr>
+              <w:t>11</w:t>
             </w:r>
           </w:p>
         </w:tc>
@@ -1057,7 +1360,6 @@
         </w:rPr>
         <w:t xml:space="preserve">TS </w:t>
       </w:r>
-      <w:proofErr w:type="spellStart"/>
       <w:r>
         <w:rPr>
           <w:b/>
@@ -1068,7 +1370,6 @@
         </w:rPr>
         <w:t>Krama</w:t>
       </w:r>
-      <w:proofErr w:type="spellEnd"/>
       <w:r>
         <w:rPr>
           <w:b/>
@@ -1077,29 +1378,7 @@
           <w:szCs w:val="32"/>
           <w:u w:val="single"/>
         </w:rPr>
-        <w:t xml:space="preserve"> </w:t>
-      </w:r>
-      <w:proofErr w:type="spellStart"/>
-      <w:r>
-        <w:rPr>
-          <w:b/>
-          <w:bCs/>
-          <w:sz w:val="32"/>
-          <w:szCs w:val="32"/>
-          <w:u w:val="single"/>
-        </w:rPr>
-        <w:t>Paatam</w:t>
-      </w:r>
-      <w:proofErr w:type="spellEnd"/>
-      <w:r>
-        <w:rPr>
-          <w:b/>
-          <w:bCs/>
-          <w:sz w:val="32"/>
-          <w:szCs w:val="32"/>
-          <w:u w:val="single"/>
-        </w:rPr>
-        <w:t xml:space="preserve"> – TS </w:t>
+        <w:t xml:space="preserve"> Paatam – TS </w:t>
       </w:r>
       <w:r>
         <w:rPr>
@@ -1323,19 +1602,8 @@
                 <w:sz w:val="28"/>
                 <w:szCs w:val="32"/>
               </w:rPr>
-              <w:t xml:space="preserve">T.S.5.3.2.2 – </w:t>
-            </w:r>
-            <w:proofErr w:type="spellStart"/>
-            <w:r>
-              <w:rPr>
-                <w:rFonts w:cs="Arial"/>
-                <w:b/>
-                <w:sz w:val="28"/>
-                <w:szCs w:val="32"/>
-              </w:rPr>
-              <w:t>Kramam</w:t>
-            </w:r>
-            <w:proofErr w:type="spellEnd"/>
+              <w:t>T.S.5.3.2.2 – Kramam</w:t>
+            </w:r>
           </w:p>
           <w:p>
             <w:pPr>
@@ -1355,7 +1623,6 @@
                 <w:szCs w:val="32"/>
               </w:rPr>
             </w:pPr>
-            <w:proofErr w:type="spellStart"/>
             <w:r>
               <w:rPr>
                 <w:rFonts w:cs="Arial"/>
@@ -1363,37 +1630,7 @@
                 <w:sz w:val="28"/>
                 <w:szCs w:val="32"/>
               </w:rPr>
-              <w:t>Krama</w:t>
-            </w:r>
-            <w:proofErr w:type="spellEnd"/>
-            <w:r>
-              <w:rPr>
-                <w:rFonts w:cs="Arial"/>
-                <w:b/>
-                <w:sz w:val="28"/>
-                <w:szCs w:val="32"/>
-              </w:rPr>
-              <w:t xml:space="preserve"> </w:t>
-            </w:r>
-            <w:proofErr w:type="spellStart"/>
-            <w:r>
-              <w:rPr>
-                <w:rFonts w:cs="Arial"/>
-                <w:b/>
-                <w:sz w:val="28"/>
-                <w:szCs w:val="32"/>
-              </w:rPr>
-              <w:t>Vaakyam</w:t>
-            </w:r>
-            <w:proofErr w:type="spellEnd"/>
-            <w:r>
-              <w:rPr>
-                <w:rFonts w:cs="Arial"/>
-                <w:b/>
-                <w:sz w:val="28"/>
-                <w:szCs w:val="32"/>
-              </w:rPr>
-              <w:t xml:space="preserve"> No.– 59</w:t>
+              <w:t>Krama Vaakyam No.– 59</w:t>
             </w:r>
           </w:p>
           <w:p>
@@ -1414,7 +1651,6 @@
                 <w:szCs w:val="32"/>
               </w:rPr>
             </w:pPr>
-            <w:proofErr w:type="spellStart"/>
             <w:r>
               <w:rPr>
                 <w:rFonts w:cs="Arial"/>
@@ -1422,17 +1658,7 @@
                 <w:sz w:val="28"/>
                 <w:szCs w:val="32"/>
               </w:rPr>
-              <w:t>Panchaati</w:t>
-            </w:r>
-            <w:proofErr w:type="spellEnd"/>
-            <w:r>
-              <w:rPr>
-                <w:rFonts w:cs="Arial"/>
-                <w:b/>
-                <w:sz w:val="28"/>
-                <w:szCs w:val="32"/>
-              </w:rPr>
-              <w:t xml:space="preserve"> No</w:t>
+              <w:t>Panchaati No</w:t>
             </w:r>
             <w:r>
               <w:rPr>
@@ -1740,6 +1966,7 @@
                 <w:cs/>
                 <w:lang w:bidi="ta-IN"/>
               </w:rPr>
+              <w:lastRenderedPageBreak/>
               <w:t>த்</w:t>
             </w:r>
             <w:r>
@@ -1836,6 +2063,7 @@
                 <w:cs/>
                 <w:lang w:bidi="ta-IN"/>
               </w:rPr>
+              <w:lastRenderedPageBreak/>
               <w:t>வித்</w:t>
             </w:r>
             <w:r>
@@ -2214,20 +2442,8 @@
                 <w:sz w:val="28"/>
                 <w:szCs w:val="32"/>
               </w:rPr>
-              <w:lastRenderedPageBreak/>
-              <w:t xml:space="preserve">T.S.5.3.2.4 – </w:t>
-            </w:r>
-            <w:proofErr w:type="spellStart"/>
-            <w:r>
-              <w:rPr>
-                <w:rFonts w:cs="Arial"/>
-                <w:b/>
-                <w:sz w:val="28"/>
-                <w:szCs w:val="32"/>
-              </w:rPr>
-              <w:t>Kramam</w:t>
-            </w:r>
-            <w:proofErr w:type="spellEnd"/>
+              <w:t>T.S.5.3.2.4 – Kramam</w:t>
+            </w:r>
           </w:p>
           <w:p>
             <w:pPr>
@@ -2247,7 +2463,6 @@
                 <w:szCs w:val="32"/>
               </w:rPr>
             </w:pPr>
-            <w:proofErr w:type="spellStart"/>
             <w:r>
               <w:rPr>
                 <w:rFonts w:cs="Arial"/>
@@ -2255,37 +2470,7 @@
                 <w:sz w:val="28"/>
                 <w:szCs w:val="32"/>
               </w:rPr>
-              <w:t>Krama</w:t>
-            </w:r>
-            <w:proofErr w:type="spellEnd"/>
-            <w:r>
-              <w:rPr>
-                <w:rFonts w:cs="Arial"/>
-                <w:b/>
-                <w:sz w:val="28"/>
-                <w:szCs w:val="32"/>
-              </w:rPr>
-              <w:t xml:space="preserve"> </w:t>
-            </w:r>
-            <w:proofErr w:type="spellStart"/>
-            <w:r>
-              <w:rPr>
-                <w:rFonts w:cs="Arial"/>
-                <w:b/>
-                <w:sz w:val="28"/>
-                <w:szCs w:val="32"/>
-              </w:rPr>
-              <w:t>Vaakyam</w:t>
-            </w:r>
-            <w:proofErr w:type="spellEnd"/>
-            <w:r>
-              <w:rPr>
-                <w:rFonts w:cs="Arial"/>
-                <w:b/>
-                <w:sz w:val="28"/>
-                <w:szCs w:val="32"/>
-              </w:rPr>
-              <w:t xml:space="preserve"> No.– 17</w:t>
+              <w:t>Krama Vaakyam No.– 17</w:t>
             </w:r>
           </w:p>
           <w:p>
@@ -2306,7 +2491,6 @@
                 <w:szCs w:val="32"/>
               </w:rPr>
             </w:pPr>
-            <w:proofErr w:type="spellStart"/>
             <w:r>
               <w:rPr>
                 <w:rFonts w:cs="Arial"/>
@@ -2314,17 +2498,7 @@
                 <w:sz w:val="28"/>
                 <w:szCs w:val="32"/>
               </w:rPr>
-              <w:t>Panchaati</w:t>
-            </w:r>
-            <w:proofErr w:type="spellEnd"/>
-            <w:r>
-              <w:rPr>
-                <w:rFonts w:cs="Arial"/>
-                <w:b/>
-                <w:sz w:val="28"/>
-                <w:szCs w:val="32"/>
-              </w:rPr>
-              <w:t xml:space="preserve"> No</w:t>
+              <w:t>Panchaati No</w:t>
             </w:r>
             <w:r>
               <w:rPr>
@@ -2908,19 +3082,8 @@
                 <w:sz w:val="28"/>
                 <w:szCs w:val="32"/>
               </w:rPr>
-              <w:t xml:space="preserve">T.S.5.3.4.1 – </w:t>
-            </w:r>
-            <w:proofErr w:type="spellStart"/>
-            <w:r>
-              <w:rPr>
-                <w:rFonts w:cs="Arial"/>
-                <w:b/>
-                <w:sz w:val="28"/>
-                <w:szCs w:val="32"/>
-              </w:rPr>
-              <w:t>Kramam</w:t>
-            </w:r>
-            <w:proofErr w:type="spellEnd"/>
+              <w:t>T.S.5.3.4.1 – Kramam</w:t>
+            </w:r>
           </w:p>
           <w:p>
             <w:pPr>
@@ -2940,7 +3103,6 @@
                 <w:szCs w:val="32"/>
               </w:rPr>
             </w:pPr>
-            <w:proofErr w:type="spellStart"/>
             <w:r>
               <w:rPr>
                 <w:rFonts w:cs="Arial"/>
@@ -2948,37 +3110,7 @@
                 <w:sz w:val="28"/>
                 <w:szCs w:val="32"/>
               </w:rPr>
-              <w:t>Krama</w:t>
-            </w:r>
-            <w:proofErr w:type="spellEnd"/>
-            <w:r>
-              <w:rPr>
-                <w:rFonts w:cs="Arial"/>
-                <w:b/>
-                <w:sz w:val="28"/>
-                <w:szCs w:val="32"/>
-              </w:rPr>
-              <w:t xml:space="preserve"> </w:t>
-            </w:r>
-            <w:proofErr w:type="spellStart"/>
-            <w:r>
-              <w:rPr>
-                <w:rFonts w:cs="Arial"/>
-                <w:b/>
-                <w:sz w:val="28"/>
-                <w:szCs w:val="32"/>
-              </w:rPr>
-              <w:t>Vaakyam</w:t>
-            </w:r>
-            <w:proofErr w:type="spellEnd"/>
-            <w:r>
-              <w:rPr>
-                <w:rFonts w:cs="Arial"/>
-                <w:b/>
-                <w:sz w:val="28"/>
-                <w:szCs w:val="32"/>
-              </w:rPr>
-              <w:t xml:space="preserve"> No.– 27</w:t>
+              <w:t>Krama Vaakyam No.– 27</w:t>
             </w:r>
           </w:p>
           <w:p>
@@ -2999,7 +3131,6 @@
                 <w:szCs w:val="32"/>
               </w:rPr>
             </w:pPr>
-            <w:proofErr w:type="spellStart"/>
             <w:r>
               <w:rPr>
                 <w:rFonts w:cs="Arial"/>
@@ -3007,17 +3138,7 @@
                 <w:sz w:val="28"/>
                 <w:szCs w:val="32"/>
               </w:rPr>
-              <w:t>Panchaati</w:t>
-            </w:r>
-            <w:proofErr w:type="spellEnd"/>
-            <w:r>
-              <w:rPr>
-                <w:rFonts w:cs="Arial"/>
-                <w:b/>
-                <w:sz w:val="28"/>
-                <w:szCs w:val="32"/>
-              </w:rPr>
-              <w:t xml:space="preserve"> No</w:t>
+              <w:t>Panchaati No</w:t>
             </w:r>
             <w:r>
               <w:rPr>
@@ -3748,19 +3869,8 @@
                 <w:sz w:val="28"/>
                 <w:szCs w:val="32"/>
               </w:rPr>
-              <w:t xml:space="preserve">T.S.5.3.4.5 – </w:t>
-            </w:r>
-            <w:proofErr w:type="spellStart"/>
-            <w:r>
-              <w:rPr>
-                <w:rFonts w:cs="Arial"/>
-                <w:b/>
-                <w:sz w:val="28"/>
-                <w:szCs w:val="32"/>
-              </w:rPr>
-              <w:t>Kramam</w:t>
-            </w:r>
-            <w:proofErr w:type="spellEnd"/>
+              <w:t>T.S.5.3.4.5 – Kramam</w:t>
+            </w:r>
           </w:p>
           <w:p>
             <w:pPr>
@@ -3779,41 +3889,13 @@
                 <w:szCs w:val="32"/>
               </w:rPr>
             </w:pPr>
-            <w:proofErr w:type="spellStart"/>
             <w:r>
               <w:rPr>
                 <w:rFonts w:cs="Arial"/>
                 <w:b/>
                 <w:szCs w:val="32"/>
               </w:rPr>
-              <w:t>Krama</w:t>
-            </w:r>
-            <w:proofErr w:type="spellEnd"/>
-            <w:r>
-              <w:rPr>
-                <w:rFonts w:cs="Arial"/>
-                <w:b/>
-                <w:szCs w:val="32"/>
-              </w:rPr>
-              <w:t xml:space="preserve"> </w:t>
-            </w:r>
-            <w:proofErr w:type="spellStart"/>
-            <w:r>
-              <w:rPr>
-                <w:rFonts w:cs="Arial"/>
-                <w:b/>
-                <w:szCs w:val="32"/>
-              </w:rPr>
-              <w:t>Vaakyam</w:t>
-            </w:r>
-            <w:proofErr w:type="spellEnd"/>
-            <w:r>
-              <w:rPr>
-                <w:rFonts w:cs="Arial"/>
-                <w:b/>
-                <w:szCs w:val="32"/>
-              </w:rPr>
-              <w:t xml:space="preserve"> No.– 38 &amp; 39</w:t>
+              <w:t>Krama Vaakyam No.– 38 &amp; 39</w:t>
             </w:r>
           </w:p>
           <w:p>
@@ -3834,7 +3916,6 @@
                 <w:szCs w:val="32"/>
               </w:rPr>
             </w:pPr>
-            <w:proofErr w:type="spellStart"/>
             <w:r>
               <w:rPr>
                 <w:rFonts w:cs="Arial"/>
@@ -3842,17 +3923,7 @@
                 <w:sz w:val="28"/>
                 <w:szCs w:val="32"/>
               </w:rPr>
-              <w:t>Panchaati</w:t>
-            </w:r>
-            <w:proofErr w:type="spellEnd"/>
-            <w:r>
-              <w:rPr>
-                <w:rFonts w:cs="Arial"/>
-                <w:b/>
-                <w:sz w:val="28"/>
-                <w:szCs w:val="32"/>
-              </w:rPr>
-              <w:t xml:space="preserve"> No</w:t>
+              <w:t>Panchaati No</w:t>
             </w:r>
             <w:r>
               <w:rPr>
@@ -4478,19 +4549,8 @@
                 <w:sz w:val="28"/>
                 <w:szCs w:val="32"/>
               </w:rPr>
-              <w:t xml:space="preserve">T.S.5.3.7.3 – </w:t>
-            </w:r>
-            <w:proofErr w:type="spellStart"/>
-            <w:r>
-              <w:rPr>
-                <w:rFonts w:cs="Arial"/>
-                <w:b/>
-                <w:sz w:val="28"/>
-                <w:szCs w:val="32"/>
-              </w:rPr>
-              <w:t>Kramam</w:t>
-            </w:r>
-            <w:proofErr w:type="spellEnd"/>
+              <w:t>T.S.5.3.7.3 – Kramam</w:t>
+            </w:r>
           </w:p>
           <w:p>
             <w:pPr>
@@ -4510,7 +4570,6 @@
                 <w:szCs w:val="32"/>
               </w:rPr>
             </w:pPr>
-            <w:proofErr w:type="spellStart"/>
             <w:r>
               <w:rPr>
                 <w:rFonts w:cs="Arial"/>
@@ -4518,37 +4577,7 @@
                 <w:sz w:val="28"/>
                 <w:szCs w:val="32"/>
               </w:rPr>
-              <w:t>Krama</w:t>
-            </w:r>
-            <w:proofErr w:type="spellEnd"/>
-            <w:r>
-              <w:rPr>
-                <w:rFonts w:cs="Arial"/>
-                <w:b/>
-                <w:sz w:val="28"/>
-                <w:szCs w:val="32"/>
-              </w:rPr>
-              <w:t xml:space="preserve"> </w:t>
-            </w:r>
-            <w:proofErr w:type="spellStart"/>
-            <w:r>
-              <w:rPr>
-                <w:rFonts w:cs="Arial"/>
-                <w:b/>
-                <w:sz w:val="28"/>
-                <w:szCs w:val="32"/>
-              </w:rPr>
-              <w:t>Vaakyam</w:t>
-            </w:r>
-            <w:proofErr w:type="spellEnd"/>
-            <w:r>
-              <w:rPr>
-                <w:rFonts w:cs="Arial"/>
-                <w:b/>
-                <w:sz w:val="28"/>
-                <w:szCs w:val="32"/>
-              </w:rPr>
-              <w:t xml:space="preserve"> No.– 1</w:t>
+              <w:t>Krama Vaakyam No.– 1</w:t>
             </w:r>
           </w:p>
           <w:p>
@@ -4569,7 +4598,6 @@
                 <w:szCs w:val="32"/>
               </w:rPr>
             </w:pPr>
-            <w:proofErr w:type="spellStart"/>
             <w:r>
               <w:rPr>
                 <w:rFonts w:cs="Arial"/>
@@ -4577,17 +4605,7 @@
                 <w:sz w:val="28"/>
                 <w:szCs w:val="32"/>
               </w:rPr>
-              <w:t>Panchaati</w:t>
-            </w:r>
-            <w:proofErr w:type="spellEnd"/>
-            <w:r>
-              <w:rPr>
-                <w:rFonts w:cs="Arial"/>
-                <w:b/>
-                <w:sz w:val="28"/>
-                <w:szCs w:val="32"/>
-              </w:rPr>
-              <w:t xml:space="preserve"> No</w:t>
+              <w:t>Panchaati No</w:t>
             </w:r>
             <w:r>
               <w:rPr>
@@ -4997,19 +5015,8 @@
                 <w:sz w:val="28"/>
                 <w:szCs w:val="32"/>
               </w:rPr>
-              <w:t xml:space="preserve">T.S.5.3.7.4 – </w:t>
-            </w:r>
-            <w:proofErr w:type="spellStart"/>
-            <w:r>
-              <w:rPr>
-                <w:rFonts w:cs="Arial"/>
-                <w:b/>
-                <w:sz w:val="28"/>
-                <w:szCs w:val="32"/>
-              </w:rPr>
-              <w:t>Kramam</w:t>
-            </w:r>
-            <w:proofErr w:type="spellEnd"/>
+              <w:t>T.S.5.3.7.4 – Kramam</w:t>
+            </w:r>
           </w:p>
           <w:p>
             <w:pPr>
@@ -5029,7 +5036,6 @@
                 <w:szCs w:val="32"/>
               </w:rPr>
             </w:pPr>
-            <w:proofErr w:type="spellStart"/>
             <w:r>
               <w:rPr>
                 <w:rFonts w:cs="Arial"/>
@@ -5037,37 +5043,7 @@
                 <w:sz w:val="28"/>
                 <w:szCs w:val="32"/>
               </w:rPr>
-              <w:t>Krama</w:t>
-            </w:r>
-            <w:proofErr w:type="spellEnd"/>
-            <w:r>
-              <w:rPr>
-                <w:rFonts w:cs="Arial"/>
-                <w:b/>
-                <w:sz w:val="28"/>
-                <w:szCs w:val="32"/>
-              </w:rPr>
-              <w:t xml:space="preserve"> </w:t>
-            </w:r>
-            <w:proofErr w:type="spellStart"/>
-            <w:r>
-              <w:rPr>
-                <w:rFonts w:cs="Arial"/>
-                <w:b/>
-                <w:sz w:val="28"/>
-                <w:szCs w:val="32"/>
-              </w:rPr>
-              <w:t>Vaakyam</w:t>
-            </w:r>
-            <w:proofErr w:type="spellEnd"/>
-            <w:r>
-              <w:rPr>
-                <w:rFonts w:cs="Arial"/>
-                <w:b/>
-                <w:sz w:val="28"/>
-                <w:szCs w:val="32"/>
-              </w:rPr>
-              <w:t xml:space="preserve"> No.– 56</w:t>
+              <w:t>Krama Vaakyam No.– 56</w:t>
             </w:r>
           </w:p>
           <w:p>
@@ -5088,7 +5064,6 @@
                 <w:szCs w:val="32"/>
               </w:rPr>
             </w:pPr>
-            <w:proofErr w:type="spellStart"/>
             <w:r>
               <w:rPr>
                 <w:rFonts w:cs="Arial"/>
@@ -5096,17 +5071,7 @@
                 <w:sz w:val="28"/>
                 <w:szCs w:val="32"/>
               </w:rPr>
-              <w:t>Panchaati</w:t>
-            </w:r>
-            <w:proofErr w:type="spellEnd"/>
-            <w:r>
-              <w:rPr>
-                <w:rFonts w:cs="Arial"/>
-                <w:b/>
-                <w:sz w:val="28"/>
-                <w:szCs w:val="32"/>
-              </w:rPr>
-              <w:t xml:space="preserve"> No</w:t>
+              <w:t>Panchaati No</w:t>
             </w:r>
             <w:r>
               <w:rPr>
@@ -5406,6 +5371,7 @@
                 <w:cs/>
                 <w:lang w:bidi="ta-IN"/>
               </w:rPr>
+              <w:lastRenderedPageBreak/>
               <w:t>ஸ்</w:t>
             </w:r>
             <w:r>
@@ -5490,6 +5456,7 @@
                 <w:cs/>
                 <w:lang w:bidi="ta-IN"/>
               </w:rPr>
+              <w:lastRenderedPageBreak/>
               <w:t>உ</w:t>
             </w:r>
             <w:r>
@@ -5745,6 +5712,7 @@
                 <w:cs/>
                 <w:lang w:bidi="ta-IN"/>
               </w:rPr>
+              <w:lastRenderedPageBreak/>
               <w:t>ஸ்</w:t>
             </w:r>
             <w:r>
@@ -5836,19 +5804,9 @@
                 <w:sz w:val="28"/>
                 <w:szCs w:val="32"/>
               </w:rPr>
-              <w:t xml:space="preserve">T.S.5.3.8.2 – </w:t>
-            </w:r>
-            <w:proofErr w:type="spellStart"/>
-            <w:r>
-              <w:rPr>
-                <w:rFonts w:cs="Arial"/>
-                <w:b/>
-                <w:sz w:val="28"/>
-                <w:szCs w:val="32"/>
-              </w:rPr>
-              <w:t>Kramam</w:t>
-            </w:r>
-            <w:proofErr w:type="spellEnd"/>
+              <w:lastRenderedPageBreak/>
+              <w:t>T.S.5.3.8.2 – Kramam</w:t>
+            </w:r>
           </w:p>
           <w:p>
             <w:pPr>
@@ -5867,41 +5825,13 @@
                 <w:szCs w:val="32"/>
               </w:rPr>
             </w:pPr>
-            <w:proofErr w:type="spellStart"/>
             <w:r>
               <w:rPr>
                 <w:rFonts w:cs="Arial"/>
                 <w:b/>
                 <w:szCs w:val="32"/>
               </w:rPr>
-              <w:t>Krama</w:t>
-            </w:r>
-            <w:proofErr w:type="spellEnd"/>
-            <w:r>
-              <w:rPr>
-                <w:rFonts w:cs="Arial"/>
-                <w:b/>
-                <w:szCs w:val="32"/>
-              </w:rPr>
-              <w:t xml:space="preserve"> </w:t>
-            </w:r>
-            <w:proofErr w:type="spellStart"/>
-            <w:r>
-              <w:rPr>
-                <w:rFonts w:cs="Arial"/>
-                <w:b/>
-                <w:szCs w:val="32"/>
-              </w:rPr>
-              <w:t>Vaakyam</w:t>
-            </w:r>
-            <w:proofErr w:type="spellEnd"/>
-            <w:r>
-              <w:rPr>
-                <w:rFonts w:cs="Arial"/>
-                <w:b/>
-                <w:szCs w:val="32"/>
-              </w:rPr>
-              <w:t xml:space="preserve"> No.– 42 &amp; 43</w:t>
+              <w:t>Krama Vaakyam No.– 42 &amp; 43</w:t>
             </w:r>
           </w:p>
           <w:p>
@@ -5922,7 +5852,6 @@
                 <w:szCs w:val="32"/>
               </w:rPr>
             </w:pPr>
-            <w:proofErr w:type="spellStart"/>
             <w:r>
               <w:rPr>
                 <w:rFonts w:cs="Arial"/>
@@ -5930,17 +5859,7 @@
                 <w:sz w:val="28"/>
                 <w:szCs w:val="32"/>
               </w:rPr>
-              <w:t>Panchaati</w:t>
-            </w:r>
-            <w:proofErr w:type="spellEnd"/>
-            <w:r>
-              <w:rPr>
-                <w:rFonts w:cs="Arial"/>
-                <w:b/>
-                <w:sz w:val="28"/>
-                <w:szCs w:val="32"/>
-              </w:rPr>
-              <w:t xml:space="preserve"> No</w:t>
+              <w:t>Panchaati No</w:t>
             </w:r>
             <w:r>
               <w:rPr>
@@ -6276,7 +6195,6 @@
                 <w:cs/>
                 <w:lang w:bidi="ta-IN"/>
               </w:rPr>
-              <w:lastRenderedPageBreak/>
               <w:t>ஸ்</w:t>
             </w:r>
             <w:r>
@@ -6362,7 +6280,6 @@
                 <w:cs/>
                 <w:lang w:bidi="ta-IN"/>
               </w:rPr>
-              <w:lastRenderedPageBreak/>
               <w:t>உ</w:t>
             </w:r>
             <w:r>
@@ -6656,7 +6573,6 @@
                 <w:cs/>
                 <w:lang w:bidi="ta-IN"/>
               </w:rPr>
-              <w:lastRenderedPageBreak/>
               <w:t>ஸ்</w:t>
             </w:r>
             <w:r>
@@ -6748,20 +6664,8 @@
                 <w:sz w:val="28"/>
                 <w:szCs w:val="32"/>
               </w:rPr>
-              <w:lastRenderedPageBreak/>
-              <w:t xml:space="preserve">T.S.5.3.9.1 – </w:t>
-            </w:r>
-            <w:proofErr w:type="spellStart"/>
-            <w:r>
-              <w:rPr>
-                <w:rFonts w:cs="Arial"/>
-                <w:b/>
-                <w:sz w:val="28"/>
-                <w:szCs w:val="32"/>
-              </w:rPr>
-              <w:t>Kramam</w:t>
-            </w:r>
-            <w:proofErr w:type="spellEnd"/>
+              <w:t>T.S.5.3.9.1 – Kramam</w:t>
+            </w:r>
           </w:p>
           <w:p>
             <w:pPr>
@@ -6781,7 +6685,6 @@
                 <w:szCs w:val="32"/>
               </w:rPr>
             </w:pPr>
-            <w:proofErr w:type="spellStart"/>
             <w:r>
               <w:rPr>
                 <w:rFonts w:cs="Arial"/>
@@ -6789,37 +6692,7 @@
                 <w:sz w:val="28"/>
                 <w:szCs w:val="32"/>
               </w:rPr>
-              <w:t>Krama</w:t>
-            </w:r>
-            <w:proofErr w:type="spellEnd"/>
-            <w:r>
-              <w:rPr>
-                <w:rFonts w:cs="Arial"/>
-                <w:b/>
-                <w:sz w:val="28"/>
-                <w:szCs w:val="32"/>
-              </w:rPr>
-              <w:t xml:space="preserve"> </w:t>
-            </w:r>
-            <w:proofErr w:type="spellStart"/>
-            <w:r>
-              <w:rPr>
-                <w:rFonts w:cs="Arial"/>
-                <w:b/>
-                <w:sz w:val="28"/>
-                <w:szCs w:val="32"/>
-              </w:rPr>
-              <w:t>Vaakyam</w:t>
-            </w:r>
-            <w:proofErr w:type="spellEnd"/>
-            <w:r>
-              <w:rPr>
-                <w:rFonts w:cs="Arial"/>
-                <w:b/>
-                <w:sz w:val="28"/>
-                <w:szCs w:val="32"/>
-              </w:rPr>
-              <w:t xml:space="preserve"> No.– 27</w:t>
+              <w:t>Krama Vaakyam No.– 27</w:t>
             </w:r>
           </w:p>
           <w:p>
@@ -6840,7 +6713,6 @@
                 <w:szCs w:val="32"/>
               </w:rPr>
             </w:pPr>
-            <w:proofErr w:type="spellStart"/>
             <w:r>
               <w:rPr>
                 <w:rFonts w:cs="Arial"/>
@@ -6848,17 +6720,7 @@
                 <w:sz w:val="28"/>
                 <w:szCs w:val="32"/>
               </w:rPr>
-              <w:t>Panchaati</w:t>
-            </w:r>
-            <w:proofErr w:type="spellEnd"/>
-            <w:r>
-              <w:rPr>
-                <w:rFonts w:cs="Arial"/>
-                <w:b/>
-                <w:sz w:val="28"/>
-                <w:szCs w:val="32"/>
-              </w:rPr>
-              <w:t xml:space="preserve"> No</w:t>
+              <w:t>Panchaati No</w:t>
             </w:r>
             <w:r>
               <w:rPr>
@@ -7265,19 +7127,8 @@
                 <w:sz w:val="28"/>
                 <w:szCs w:val="32"/>
               </w:rPr>
-              <w:t xml:space="preserve">T.S.5.3.10.3 – </w:t>
-            </w:r>
-            <w:proofErr w:type="spellStart"/>
-            <w:r>
-              <w:rPr>
-                <w:rFonts w:cs="Arial"/>
-                <w:b/>
-                <w:sz w:val="28"/>
-                <w:szCs w:val="32"/>
-              </w:rPr>
-              <w:t>Kramam</w:t>
-            </w:r>
-            <w:proofErr w:type="spellEnd"/>
+              <w:t>T.S.5.3.10.3 – Kramam</w:t>
+            </w:r>
           </w:p>
           <w:p>
             <w:pPr>
@@ -7297,7 +7148,6 @@
                 <w:szCs w:val="32"/>
               </w:rPr>
             </w:pPr>
-            <w:proofErr w:type="spellStart"/>
             <w:r>
               <w:rPr>
                 <w:rFonts w:cs="Arial"/>
@@ -7305,37 +7155,7 @@
                 <w:sz w:val="28"/>
                 <w:szCs w:val="32"/>
               </w:rPr>
-              <w:t>Krama</w:t>
-            </w:r>
-            <w:proofErr w:type="spellEnd"/>
-            <w:r>
-              <w:rPr>
-                <w:rFonts w:cs="Arial"/>
-                <w:b/>
-                <w:sz w:val="28"/>
-                <w:szCs w:val="32"/>
-              </w:rPr>
-              <w:t xml:space="preserve"> </w:t>
-            </w:r>
-            <w:proofErr w:type="spellStart"/>
-            <w:r>
-              <w:rPr>
-                <w:rFonts w:cs="Arial"/>
-                <w:b/>
-                <w:sz w:val="28"/>
-                <w:szCs w:val="32"/>
-              </w:rPr>
-              <w:t>Vaakyam</w:t>
-            </w:r>
-            <w:proofErr w:type="spellEnd"/>
-            <w:r>
-              <w:rPr>
-                <w:rFonts w:cs="Arial"/>
-                <w:b/>
-                <w:sz w:val="28"/>
-                <w:szCs w:val="32"/>
-              </w:rPr>
-              <w:t xml:space="preserve"> No.– 24</w:t>
+              <w:t>Krama Vaakyam No.– 24</w:t>
             </w:r>
           </w:p>
           <w:p>
@@ -7356,7 +7176,6 @@
                 <w:szCs w:val="32"/>
               </w:rPr>
             </w:pPr>
-            <w:proofErr w:type="spellStart"/>
             <w:r>
               <w:rPr>
                 <w:rFonts w:cs="Arial"/>
@@ -7364,17 +7183,7 @@
                 <w:sz w:val="28"/>
                 <w:szCs w:val="32"/>
               </w:rPr>
-              <w:t>Panchaati</w:t>
-            </w:r>
-            <w:proofErr w:type="spellEnd"/>
-            <w:r>
-              <w:rPr>
-                <w:rFonts w:cs="Arial"/>
-                <w:b/>
-                <w:sz w:val="28"/>
-                <w:szCs w:val="32"/>
-              </w:rPr>
-              <w:t xml:space="preserve"> No</w:t>
+              <w:t>Panchaati No</w:t>
             </w:r>
             <w:r>
               <w:rPr>
@@ -7760,7 +7569,7 @@
               </w:rPr>
               <w:t>தி</w:t>
             </w:r>
-            <w:bookmarkStart w:id="1" w:name="_Hlk90751594"/>
+            <w:bookmarkStart w:id="0" w:name="_Hlk90751594"/>
             <w:r>
               <w:rPr>
                 <w:rFonts w:ascii="BRH Tamil Tab Extra" w:hAnsi="BRH Tamil Tab Extra" w:cs="Latha"/>
@@ -7771,7 +7580,7 @@
               </w:rPr>
               <w:t>…</w:t>
             </w:r>
-            <w:bookmarkEnd w:id="1"/>
+            <w:bookmarkEnd w:id="0"/>
             <w:r>
               <w:rPr>
                 <w:rFonts w:ascii="Latha" w:hAnsi="Latha" w:cs="Latha"/>
@@ -8002,19 +7811,8 @@
                 <w:sz w:val="28"/>
                 <w:szCs w:val="32"/>
               </w:rPr>
-              <w:t xml:space="preserve">T.S.5.3.11.3 – </w:t>
-            </w:r>
-            <w:proofErr w:type="spellStart"/>
-            <w:r>
-              <w:rPr>
-                <w:rFonts w:cs="Arial"/>
-                <w:b/>
-                <w:sz w:val="28"/>
-                <w:szCs w:val="32"/>
-              </w:rPr>
-              <w:t>Kramam</w:t>
-            </w:r>
-            <w:proofErr w:type="spellEnd"/>
+              <w:t>T.S.5.3.11.3 – Kramam</w:t>
+            </w:r>
           </w:p>
           <w:p>
             <w:pPr>
@@ -8034,7 +7832,6 @@
                 <w:szCs w:val="32"/>
               </w:rPr>
             </w:pPr>
-            <w:proofErr w:type="spellStart"/>
             <w:r>
               <w:rPr>
                 <w:rFonts w:cs="Arial"/>
@@ -8042,37 +7839,7 @@
                 <w:sz w:val="28"/>
                 <w:szCs w:val="32"/>
               </w:rPr>
-              <w:t>Krama</w:t>
-            </w:r>
-            <w:proofErr w:type="spellEnd"/>
-            <w:r>
-              <w:rPr>
-                <w:rFonts w:cs="Arial"/>
-                <w:b/>
-                <w:sz w:val="28"/>
-                <w:szCs w:val="32"/>
-              </w:rPr>
-              <w:t xml:space="preserve"> </w:t>
-            </w:r>
-            <w:proofErr w:type="spellStart"/>
-            <w:r>
-              <w:rPr>
-                <w:rFonts w:cs="Arial"/>
-                <w:b/>
-                <w:sz w:val="28"/>
-                <w:szCs w:val="32"/>
-              </w:rPr>
-              <w:t>Vaakyam</w:t>
-            </w:r>
-            <w:proofErr w:type="spellEnd"/>
-            <w:r>
-              <w:rPr>
-                <w:rFonts w:cs="Arial"/>
-                <w:b/>
-                <w:sz w:val="28"/>
-                <w:szCs w:val="32"/>
-              </w:rPr>
-              <w:t xml:space="preserve"> No.– 38</w:t>
+              <w:t>Krama Vaakyam No.– 38</w:t>
             </w:r>
           </w:p>
           <w:p>
@@ -8093,7 +7860,6 @@
                 <w:szCs w:val="32"/>
               </w:rPr>
             </w:pPr>
-            <w:proofErr w:type="spellStart"/>
             <w:r>
               <w:rPr>
                 <w:rFonts w:cs="Arial"/>
@@ -8101,17 +7867,7 @@
                 <w:sz w:val="28"/>
                 <w:szCs w:val="32"/>
               </w:rPr>
-              <w:t>Panchaati</w:t>
-            </w:r>
-            <w:proofErr w:type="spellEnd"/>
-            <w:r>
-              <w:rPr>
-                <w:rFonts w:cs="Arial"/>
-                <w:b/>
-                <w:sz w:val="28"/>
-                <w:szCs w:val="32"/>
-              </w:rPr>
-              <w:t xml:space="preserve"> No</w:t>
+              <w:t>Panchaati No</w:t>
             </w:r>
             <w:r>
               <w:rPr>
@@ -8637,7 +8393,6 @@
         </w:rPr>
         <w:t xml:space="preserve">TS </w:t>
       </w:r>
-      <w:proofErr w:type="spellStart"/>
       <w:r>
         <w:rPr>
           <w:b/>
@@ -8648,7 +8403,6 @@
         </w:rPr>
         <w:t>Krama</w:t>
       </w:r>
-      <w:proofErr w:type="spellEnd"/>
       <w:r>
         <w:rPr>
           <w:b/>
@@ -8657,29 +8411,7 @@
           <w:szCs w:val="32"/>
           <w:u w:val="single"/>
         </w:rPr>
-        <w:t xml:space="preserve"> </w:t>
-      </w:r>
-      <w:proofErr w:type="spellStart"/>
-      <w:r>
-        <w:rPr>
-          <w:b/>
-          <w:bCs/>
-          <w:sz w:val="32"/>
-          <w:szCs w:val="32"/>
-          <w:u w:val="single"/>
-        </w:rPr>
-        <w:t>Paatam</w:t>
-      </w:r>
-      <w:proofErr w:type="spellEnd"/>
-      <w:r>
-        <w:rPr>
-          <w:b/>
-          <w:bCs/>
-          <w:sz w:val="32"/>
-          <w:szCs w:val="32"/>
-          <w:u w:val="single"/>
-        </w:rPr>
-        <w:t xml:space="preserve"> – TS </w:t>
+        <w:t xml:space="preserve"> Paatam – TS </w:t>
       </w:r>
       <w:r>
         <w:rPr>
@@ -8841,7 +8573,6 @@
                 <w:sz w:val="32"/>
                 <w:szCs w:val="32"/>
               </w:rPr>
-              <w:lastRenderedPageBreak/>
               <w:t>Reference</w:t>
             </w:r>
           </w:p>
@@ -8868,7 +8599,6 @@
                 <w:sz w:val="32"/>
                 <w:szCs w:val="32"/>
               </w:rPr>
-              <w:lastRenderedPageBreak/>
               <w:t>As Printed</w:t>
             </w:r>
           </w:p>
@@ -9024,7 +8754,7 @@
 </file>
 
 <file path=word/endnotes.xml><?xml version="1.0" encoding="utf-8"?>
-<w:endnotes xmlns:wpc="http://schemas.microsoft.com/office/word/2010/wordprocessingCanvas" xmlns:cx="http://schemas.microsoft.com/office/drawing/2014/chartex" xmlns:cx1="http://schemas.microsoft.com/office/drawing/2015/9/8/chartex" xmlns:mc="http://schemas.openxmlformats.org/markup-compatibility/2006" xmlns:o="urn:schemas-microsoft-com:office:office" xmlns:r="http://schemas.openxmlformats.org/officeDocument/2006/relationships" xmlns:m="http://schemas.openxmlformats.org/officeDocument/2006/math" xmlns:v="urn:schemas-microsoft-com:vml" xmlns:wp14="http://schemas.microsoft.com/office/word/2010/wordprocessingDrawing" xmlns:wp="http://schemas.openxmlformats.org/drawingml/2006/wordprocessingDrawing" xmlns:w10="urn:schemas-microsoft-com:office:word" xmlns:w="http://schemas.openxmlformats.org/wordprocessingml/2006/main" xmlns:w14="http://schemas.microsoft.com/office/word/2010/wordml" xmlns:w15="http://schemas.microsoft.com/office/word/2012/wordml" xmlns:w16se="http://schemas.microsoft.com/office/word/2015/wordml/symex" xmlns:wpg="http://schemas.microsoft.com/office/word/2010/wordprocessingGroup" xmlns:wpi="http://schemas.microsoft.com/office/word/2010/wordprocessingInk" xmlns:wne="http://schemas.microsoft.com/office/word/2006/wordml" xmlns:wps="http://schemas.microsoft.com/office/word/2010/wordprocessingShape" mc:Ignorable="w14 w15 w16se wp14">
+<w:endnotes xmlns:wpc="http://schemas.microsoft.com/office/word/2010/wordprocessingCanvas" xmlns:cx="http://schemas.microsoft.com/office/drawing/2014/chartex" xmlns:cx1="http://schemas.microsoft.com/office/drawing/2015/9/8/chartex" xmlns:cx2="http://schemas.microsoft.com/office/drawing/2015/10/21/chartex" xmlns:cx3="http://schemas.microsoft.com/office/drawing/2016/5/9/chartex" xmlns:cx4="http://schemas.microsoft.com/office/drawing/2016/5/10/chartex" xmlns:cx5="http://schemas.microsoft.com/office/drawing/2016/5/11/chartex" xmlns:cx6="http://schemas.microsoft.com/office/drawing/2016/5/12/chartex" xmlns:cx7="http://schemas.microsoft.com/office/drawing/2016/5/13/chartex" xmlns:cx8="http://schemas.microsoft.com/office/drawing/2016/5/14/chartex" xmlns:mc="http://schemas.openxmlformats.org/markup-compatibility/2006" xmlns:aink="http://schemas.microsoft.com/office/drawing/2016/ink" xmlns:am3d="http://schemas.microsoft.com/office/drawing/2017/model3d" xmlns:o="urn:schemas-microsoft-com:office:office" xmlns:oel="http://schemas.microsoft.com/office/2019/extlst" xmlns:r="http://schemas.openxmlformats.org/officeDocument/2006/relationships" xmlns:m="http://schemas.openxmlformats.org/officeDocument/2006/math" xmlns:v="urn:schemas-microsoft-com:vml" xmlns:wp14="http://schemas.microsoft.com/office/word/2010/wordprocessingDrawing" xmlns:wp="http://schemas.openxmlformats.org/drawingml/2006/wordprocessingDrawing" xmlns:w10="urn:schemas-microsoft-com:office:word" xmlns:w="http://schemas.openxmlformats.org/wordprocessingml/2006/main" xmlns:w14="http://schemas.microsoft.com/office/word/2010/wordml" xmlns:w15="http://schemas.microsoft.com/office/word/2012/wordml" xmlns:w16cex="http://schemas.microsoft.com/office/word/2018/wordml/cex" xmlns:w16cid="http://schemas.microsoft.com/office/word/2016/wordml/cid" xmlns:w16="http://schemas.microsoft.com/office/word/2018/wordml" xmlns:w16sdtdh="http://schemas.microsoft.com/office/word/2020/wordml/sdtdatahash" xmlns:w16se="http://schemas.microsoft.com/office/word/2015/wordml/symex" xmlns:wpg="http://schemas.microsoft.com/office/word/2010/wordprocessingGroup" xmlns:wpi="http://schemas.microsoft.com/office/word/2010/wordprocessingInk" xmlns:wne="http://schemas.microsoft.com/office/word/2006/wordml" xmlns:wps="http://schemas.microsoft.com/office/word/2010/wordprocessingShape" mc:Ignorable="w14 w15 w16se w16cid w16 w16cex w16sdtdh wp14">
   <w:endnote w:type="separator" w:id="-1">
     <w:p>
       <w:pPr>
@@ -9049,7 +8779,7 @@
 </file>
 
 <file path=word/footer1.xml><?xml version="1.0" encoding="utf-8"?>
-<w:ftr xmlns:wpc="http://schemas.microsoft.com/office/word/2010/wordprocessingCanvas" xmlns:cx="http://schemas.microsoft.com/office/drawing/2014/chartex" xmlns:cx1="http://schemas.microsoft.com/office/drawing/2015/9/8/chartex" xmlns:mc="http://schemas.openxmlformats.org/markup-compatibility/2006" xmlns:o="urn:schemas-microsoft-com:office:office" xmlns:r="http://schemas.openxmlformats.org/officeDocument/2006/relationships" xmlns:m="http://schemas.openxmlformats.org/officeDocument/2006/math" xmlns:v="urn:schemas-microsoft-com:vml" xmlns:wp14="http://schemas.microsoft.com/office/word/2010/wordprocessingDrawing" xmlns:wp="http://schemas.openxmlformats.org/drawingml/2006/wordprocessingDrawing" xmlns:w10="urn:schemas-microsoft-com:office:word" xmlns:w="http://schemas.openxmlformats.org/wordprocessingml/2006/main" xmlns:w14="http://schemas.microsoft.com/office/word/2010/wordml" xmlns:w15="http://schemas.microsoft.com/office/word/2012/wordml" xmlns:w16se="http://schemas.microsoft.com/office/word/2015/wordml/symex" xmlns:wpg="http://schemas.microsoft.com/office/word/2010/wordprocessingGroup" xmlns:wpi="http://schemas.microsoft.com/office/word/2010/wordprocessingInk" xmlns:wne="http://schemas.microsoft.com/office/word/2006/wordml" xmlns:wps="http://schemas.microsoft.com/office/word/2010/wordprocessingShape" mc:Ignorable="w14 w15 w16se wp14">
+<w:ftr xmlns:wpc="http://schemas.microsoft.com/office/word/2010/wordprocessingCanvas" xmlns:cx="http://schemas.microsoft.com/office/drawing/2014/chartex" xmlns:cx1="http://schemas.microsoft.com/office/drawing/2015/9/8/chartex" xmlns:cx2="http://schemas.microsoft.com/office/drawing/2015/10/21/chartex" xmlns:cx3="http://schemas.microsoft.com/office/drawing/2016/5/9/chartex" xmlns:cx4="http://schemas.microsoft.com/office/drawing/2016/5/10/chartex" xmlns:cx5="http://schemas.microsoft.com/office/drawing/2016/5/11/chartex" xmlns:cx6="http://schemas.microsoft.com/office/drawing/2016/5/12/chartex" xmlns:cx7="http://schemas.microsoft.com/office/drawing/2016/5/13/chartex" xmlns:cx8="http://schemas.microsoft.com/office/drawing/2016/5/14/chartex" xmlns:mc="http://schemas.openxmlformats.org/markup-compatibility/2006" xmlns:aink="http://schemas.microsoft.com/office/drawing/2016/ink" xmlns:am3d="http://schemas.microsoft.com/office/drawing/2017/model3d" xmlns:o="urn:schemas-microsoft-com:office:office" xmlns:oel="http://schemas.microsoft.com/office/2019/extlst" xmlns:r="http://schemas.openxmlformats.org/officeDocument/2006/relationships" xmlns:m="http://schemas.openxmlformats.org/officeDocument/2006/math" xmlns:v="urn:schemas-microsoft-com:vml" xmlns:wp14="http://schemas.microsoft.com/office/word/2010/wordprocessingDrawing" xmlns:wp="http://schemas.openxmlformats.org/drawingml/2006/wordprocessingDrawing" xmlns:w10="urn:schemas-microsoft-com:office:word" xmlns:w="http://schemas.openxmlformats.org/wordprocessingml/2006/main" xmlns:w14="http://schemas.microsoft.com/office/word/2010/wordml" xmlns:w15="http://schemas.microsoft.com/office/word/2012/wordml" xmlns:w16cex="http://schemas.microsoft.com/office/word/2018/wordml/cex" xmlns:w16cid="http://schemas.microsoft.com/office/word/2016/wordml/cid" xmlns:w16="http://schemas.microsoft.com/office/word/2018/wordml" xmlns:w16sdtdh="http://schemas.microsoft.com/office/word/2020/wordml/sdtdatahash" xmlns:w16se="http://schemas.microsoft.com/office/word/2015/wordml/symex" xmlns:wpg="http://schemas.microsoft.com/office/word/2010/wordprocessingGroup" xmlns:wpi="http://schemas.microsoft.com/office/word/2010/wordprocessingInk" xmlns:wne="http://schemas.microsoft.com/office/word/2006/wordml" xmlns:wps="http://schemas.microsoft.com/office/word/2010/wordprocessingShape" mc:Ignorable="w14 w15 w16se w16cid w16 w16cex w16sdtdh wp14">
   <w:p>
     <w:pPr>
       <w:pBdr>
@@ -9230,7 +8960,7 @@
 </file>
 
 <file path=word/footer2.xml><?xml version="1.0" encoding="utf-8"?>
-<w:ftr xmlns:wpc="http://schemas.microsoft.com/office/word/2010/wordprocessingCanvas" xmlns:cx="http://schemas.microsoft.com/office/drawing/2014/chartex" xmlns:cx1="http://schemas.microsoft.com/office/drawing/2015/9/8/chartex" xmlns:mc="http://schemas.openxmlformats.org/markup-compatibility/2006" xmlns:o="urn:schemas-microsoft-com:office:office" xmlns:r="http://schemas.openxmlformats.org/officeDocument/2006/relationships" xmlns:m="http://schemas.openxmlformats.org/officeDocument/2006/math" xmlns:v="urn:schemas-microsoft-com:vml" xmlns:wp14="http://schemas.microsoft.com/office/word/2010/wordprocessingDrawing" xmlns:wp="http://schemas.openxmlformats.org/drawingml/2006/wordprocessingDrawing" xmlns:w10="urn:schemas-microsoft-com:office:word" xmlns:w="http://schemas.openxmlformats.org/wordprocessingml/2006/main" xmlns:w14="http://schemas.microsoft.com/office/word/2010/wordml" xmlns:w15="http://schemas.microsoft.com/office/word/2012/wordml" xmlns:w16se="http://schemas.microsoft.com/office/word/2015/wordml/symex" xmlns:wpg="http://schemas.microsoft.com/office/word/2010/wordprocessingGroup" xmlns:wpi="http://schemas.microsoft.com/office/word/2010/wordprocessingInk" xmlns:wne="http://schemas.microsoft.com/office/word/2006/wordml" xmlns:wps="http://schemas.microsoft.com/office/word/2010/wordprocessingShape" mc:Ignorable="w14 w15 w16se wp14">
+<w:ftr xmlns:wpc="http://schemas.microsoft.com/office/word/2010/wordprocessingCanvas" xmlns:cx="http://schemas.microsoft.com/office/drawing/2014/chartex" xmlns:cx1="http://schemas.microsoft.com/office/drawing/2015/9/8/chartex" xmlns:cx2="http://schemas.microsoft.com/office/drawing/2015/10/21/chartex" xmlns:cx3="http://schemas.microsoft.com/office/drawing/2016/5/9/chartex" xmlns:cx4="http://schemas.microsoft.com/office/drawing/2016/5/10/chartex" xmlns:cx5="http://schemas.microsoft.com/office/drawing/2016/5/11/chartex" xmlns:cx6="http://schemas.microsoft.com/office/drawing/2016/5/12/chartex" xmlns:cx7="http://schemas.microsoft.com/office/drawing/2016/5/13/chartex" xmlns:cx8="http://schemas.microsoft.com/office/drawing/2016/5/14/chartex" xmlns:mc="http://schemas.openxmlformats.org/markup-compatibility/2006" xmlns:aink="http://schemas.microsoft.com/office/drawing/2016/ink" xmlns:am3d="http://schemas.microsoft.com/office/drawing/2017/model3d" xmlns:o="urn:schemas-microsoft-com:office:office" xmlns:oel="http://schemas.microsoft.com/office/2019/extlst" xmlns:r="http://schemas.openxmlformats.org/officeDocument/2006/relationships" xmlns:m="http://schemas.openxmlformats.org/officeDocument/2006/math" xmlns:v="urn:schemas-microsoft-com:vml" xmlns:wp14="http://schemas.microsoft.com/office/word/2010/wordprocessingDrawing" xmlns:wp="http://schemas.openxmlformats.org/drawingml/2006/wordprocessingDrawing" xmlns:w10="urn:schemas-microsoft-com:office:word" xmlns:w="http://schemas.openxmlformats.org/wordprocessingml/2006/main" xmlns:w14="http://schemas.microsoft.com/office/word/2010/wordml" xmlns:w15="http://schemas.microsoft.com/office/word/2012/wordml" xmlns:w16cex="http://schemas.microsoft.com/office/word/2018/wordml/cex" xmlns:w16cid="http://schemas.microsoft.com/office/word/2016/wordml/cid" xmlns:w16="http://schemas.microsoft.com/office/word/2018/wordml" xmlns:w16sdtdh="http://schemas.microsoft.com/office/word/2020/wordml/sdtdatahash" xmlns:w16se="http://schemas.microsoft.com/office/word/2015/wordml/symex" xmlns:wpg="http://schemas.microsoft.com/office/word/2010/wordprocessingGroup" xmlns:wpi="http://schemas.microsoft.com/office/word/2010/wordprocessingInk" xmlns:wne="http://schemas.microsoft.com/office/word/2006/wordml" xmlns:wps="http://schemas.microsoft.com/office/word/2010/wordprocessingShape" mc:Ignorable="w14 w15 w16se w16cid w16 w16cex w16sdtdh wp14">
   <w:p>
     <w:pPr>
       <w:pBdr>
@@ -9450,7 +9180,7 @@
 </file>
 
 <file path=word/footnotes.xml><?xml version="1.0" encoding="utf-8"?>
-<w:footnotes xmlns:wpc="http://schemas.microsoft.com/office/word/2010/wordprocessingCanvas" xmlns:cx="http://schemas.microsoft.com/office/drawing/2014/chartex" xmlns:cx1="http://schemas.microsoft.com/office/drawing/2015/9/8/chartex" xmlns:mc="http://schemas.openxmlformats.org/markup-compatibility/2006" xmlns:o="urn:schemas-microsoft-com:office:office" xmlns:r="http://schemas.openxmlformats.org/officeDocument/2006/relationships" xmlns:m="http://schemas.openxmlformats.org/officeDocument/2006/math" xmlns:v="urn:schemas-microsoft-com:vml" xmlns:wp14="http://schemas.microsoft.com/office/word/2010/wordprocessingDrawing" xmlns:wp="http://schemas.openxmlformats.org/drawingml/2006/wordprocessingDrawing" xmlns:w10="urn:schemas-microsoft-com:office:word" xmlns:w="http://schemas.openxmlformats.org/wordprocessingml/2006/main" xmlns:w14="http://schemas.microsoft.com/office/word/2010/wordml" xmlns:w15="http://schemas.microsoft.com/office/word/2012/wordml" xmlns:w16se="http://schemas.microsoft.com/office/word/2015/wordml/symex" xmlns:wpg="http://schemas.microsoft.com/office/word/2010/wordprocessingGroup" xmlns:wpi="http://schemas.microsoft.com/office/word/2010/wordprocessingInk" xmlns:wne="http://schemas.microsoft.com/office/word/2006/wordml" xmlns:wps="http://schemas.microsoft.com/office/word/2010/wordprocessingShape" mc:Ignorable="w14 w15 w16se wp14">
+<w:footnotes xmlns:wpc="http://schemas.microsoft.com/office/word/2010/wordprocessingCanvas" xmlns:cx="http://schemas.microsoft.com/office/drawing/2014/chartex" xmlns:cx1="http://schemas.microsoft.com/office/drawing/2015/9/8/chartex" xmlns:cx2="http://schemas.microsoft.com/office/drawing/2015/10/21/chartex" xmlns:cx3="http://schemas.microsoft.com/office/drawing/2016/5/9/chartex" xmlns:cx4="http://schemas.microsoft.com/office/drawing/2016/5/10/chartex" xmlns:cx5="http://schemas.microsoft.com/office/drawing/2016/5/11/chartex" xmlns:cx6="http://schemas.microsoft.com/office/drawing/2016/5/12/chartex" xmlns:cx7="http://schemas.microsoft.com/office/drawing/2016/5/13/chartex" xmlns:cx8="http://schemas.microsoft.com/office/drawing/2016/5/14/chartex" xmlns:mc="http://schemas.openxmlformats.org/markup-compatibility/2006" xmlns:aink="http://schemas.microsoft.com/office/drawing/2016/ink" xmlns:am3d="http://schemas.microsoft.com/office/drawing/2017/model3d" xmlns:o="urn:schemas-microsoft-com:office:office" xmlns:oel="http://schemas.microsoft.com/office/2019/extlst" xmlns:r="http://schemas.openxmlformats.org/officeDocument/2006/relationships" xmlns:m="http://schemas.openxmlformats.org/officeDocument/2006/math" xmlns:v="urn:schemas-microsoft-com:vml" xmlns:wp14="http://schemas.microsoft.com/office/word/2010/wordprocessingDrawing" xmlns:wp="http://schemas.openxmlformats.org/drawingml/2006/wordprocessingDrawing" xmlns:w10="urn:schemas-microsoft-com:office:word" xmlns:w="http://schemas.openxmlformats.org/wordprocessingml/2006/main" xmlns:w14="http://schemas.microsoft.com/office/word/2010/wordml" xmlns:w15="http://schemas.microsoft.com/office/word/2012/wordml" xmlns:w16cex="http://schemas.microsoft.com/office/word/2018/wordml/cex" xmlns:w16cid="http://schemas.microsoft.com/office/word/2016/wordml/cid" xmlns:w16="http://schemas.microsoft.com/office/word/2018/wordml" xmlns:w16sdtdh="http://schemas.microsoft.com/office/word/2020/wordml/sdtdatahash" xmlns:w16se="http://schemas.microsoft.com/office/word/2015/wordml/symex" xmlns:wpg="http://schemas.microsoft.com/office/word/2010/wordprocessingGroup" xmlns:wpi="http://schemas.microsoft.com/office/word/2010/wordprocessingInk" xmlns:wne="http://schemas.microsoft.com/office/word/2006/wordml" xmlns:wps="http://schemas.microsoft.com/office/word/2010/wordprocessingShape" mc:Ignorable="w14 w15 w16se w16cid w16 w16cex w16sdtdh wp14">
   <w:footnote w:type="separator" w:id="-1">
     <w:p>
       <w:pPr>
@@ -9475,7 +9205,7 @@
 </file>
 
 <file path=word/header1.xml><?xml version="1.0" encoding="utf-8"?>
-<w:hdr xmlns:wpc="http://schemas.microsoft.com/office/word/2010/wordprocessingCanvas" xmlns:cx="http://schemas.microsoft.com/office/drawing/2014/chartex" xmlns:cx1="http://schemas.microsoft.com/office/drawing/2015/9/8/chartex" xmlns:mc="http://schemas.openxmlformats.org/markup-compatibility/2006" xmlns:o="urn:schemas-microsoft-com:office:office" xmlns:r="http://schemas.openxmlformats.org/officeDocument/2006/relationships" xmlns:m="http://schemas.openxmlformats.org/officeDocument/2006/math" xmlns:v="urn:schemas-microsoft-com:vml" xmlns:wp14="http://schemas.microsoft.com/office/word/2010/wordprocessingDrawing" xmlns:wp="http://schemas.openxmlformats.org/drawingml/2006/wordprocessingDrawing" xmlns:w10="urn:schemas-microsoft-com:office:word" xmlns:w="http://schemas.openxmlformats.org/wordprocessingml/2006/main" xmlns:w14="http://schemas.microsoft.com/office/word/2010/wordml" xmlns:w15="http://schemas.microsoft.com/office/word/2012/wordml" xmlns:w16se="http://schemas.microsoft.com/office/word/2015/wordml/symex" xmlns:wpg="http://schemas.microsoft.com/office/word/2010/wordprocessingGroup" xmlns:wpi="http://schemas.microsoft.com/office/word/2010/wordprocessingInk" xmlns:wne="http://schemas.microsoft.com/office/word/2006/wordml" xmlns:wps="http://schemas.microsoft.com/office/word/2010/wordprocessingShape" mc:Ignorable="w14 w15 w16se wp14">
+<w:hdr xmlns:wpc="http://schemas.microsoft.com/office/word/2010/wordprocessingCanvas" xmlns:cx="http://schemas.microsoft.com/office/drawing/2014/chartex" xmlns:cx1="http://schemas.microsoft.com/office/drawing/2015/9/8/chartex" xmlns:cx2="http://schemas.microsoft.com/office/drawing/2015/10/21/chartex" xmlns:cx3="http://schemas.microsoft.com/office/drawing/2016/5/9/chartex" xmlns:cx4="http://schemas.microsoft.com/office/drawing/2016/5/10/chartex" xmlns:cx5="http://schemas.microsoft.com/office/drawing/2016/5/11/chartex" xmlns:cx6="http://schemas.microsoft.com/office/drawing/2016/5/12/chartex" xmlns:cx7="http://schemas.microsoft.com/office/drawing/2016/5/13/chartex" xmlns:cx8="http://schemas.microsoft.com/office/drawing/2016/5/14/chartex" xmlns:mc="http://schemas.openxmlformats.org/markup-compatibility/2006" xmlns:aink="http://schemas.microsoft.com/office/drawing/2016/ink" xmlns:am3d="http://schemas.microsoft.com/office/drawing/2017/model3d" xmlns:o="urn:schemas-microsoft-com:office:office" xmlns:oel="http://schemas.microsoft.com/office/2019/extlst" xmlns:r="http://schemas.openxmlformats.org/officeDocument/2006/relationships" xmlns:m="http://schemas.openxmlformats.org/officeDocument/2006/math" xmlns:v="urn:schemas-microsoft-com:vml" xmlns:wp14="http://schemas.microsoft.com/office/word/2010/wordprocessingDrawing" xmlns:wp="http://schemas.openxmlformats.org/drawingml/2006/wordprocessingDrawing" xmlns:w10="urn:schemas-microsoft-com:office:word" xmlns:w="http://schemas.openxmlformats.org/wordprocessingml/2006/main" xmlns:w14="http://schemas.microsoft.com/office/word/2010/wordml" xmlns:w15="http://schemas.microsoft.com/office/word/2012/wordml" xmlns:w16cex="http://schemas.microsoft.com/office/word/2018/wordml/cex" xmlns:w16cid="http://schemas.microsoft.com/office/word/2016/wordml/cid" xmlns:w16="http://schemas.microsoft.com/office/word/2018/wordml" xmlns:w16sdtdh="http://schemas.microsoft.com/office/word/2020/wordml/sdtdatahash" xmlns:w16se="http://schemas.microsoft.com/office/word/2015/wordml/symex" xmlns:wpg="http://schemas.microsoft.com/office/word/2010/wordprocessingGroup" xmlns:wpi="http://schemas.microsoft.com/office/word/2010/wordprocessingInk" xmlns:wne="http://schemas.microsoft.com/office/word/2006/wordml" xmlns:wps="http://schemas.microsoft.com/office/word/2010/wordprocessingShape" mc:Ignorable="w14 w15 w16se w16cid w16 w16cex w16sdtdh wp14">
   <w:p>
     <w:pPr>
       <w:pStyle w:val="Header"/>
@@ -9488,7 +9218,7 @@
 </file>
 
 <file path=word/header2.xml><?xml version="1.0" encoding="utf-8"?>
-<w:hdr xmlns:wpc="http://schemas.microsoft.com/office/word/2010/wordprocessingCanvas" xmlns:cx="http://schemas.microsoft.com/office/drawing/2014/chartex" xmlns:cx1="http://schemas.microsoft.com/office/drawing/2015/9/8/chartex" xmlns:mc="http://schemas.openxmlformats.org/markup-compatibility/2006" xmlns:o="urn:schemas-microsoft-com:office:office" xmlns:r="http://schemas.openxmlformats.org/officeDocument/2006/relationships" xmlns:m="http://schemas.openxmlformats.org/officeDocument/2006/math" xmlns:v="urn:schemas-microsoft-com:vml" xmlns:wp14="http://schemas.microsoft.com/office/word/2010/wordprocessingDrawing" xmlns:wp="http://schemas.openxmlformats.org/drawingml/2006/wordprocessingDrawing" xmlns:w10="urn:schemas-microsoft-com:office:word" xmlns:w="http://schemas.openxmlformats.org/wordprocessingml/2006/main" xmlns:w14="http://schemas.microsoft.com/office/word/2010/wordml" xmlns:w15="http://schemas.microsoft.com/office/word/2012/wordml" xmlns:w16se="http://schemas.microsoft.com/office/word/2015/wordml/symex" xmlns:wpg="http://schemas.microsoft.com/office/word/2010/wordprocessingGroup" xmlns:wpi="http://schemas.microsoft.com/office/word/2010/wordprocessingInk" xmlns:wne="http://schemas.microsoft.com/office/word/2006/wordml" xmlns:wps="http://schemas.microsoft.com/office/word/2010/wordprocessingShape" mc:Ignorable="w14 w15 w16se wp14">
+<w:hdr xmlns:wpc="http://schemas.microsoft.com/office/word/2010/wordprocessingCanvas" xmlns:cx="http://schemas.microsoft.com/office/drawing/2014/chartex" xmlns:cx1="http://schemas.microsoft.com/office/drawing/2015/9/8/chartex" xmlns:cx2="http://schemas.microsoft.com/office/drawing/2015/10/21/chartex" xmlns:cx3="http://schemas.microsoft.com/office/drawing/2016/5/9/chartex" xmlns:cx4="http://schemas.microsoft.com/office/drawing/2016/5/10/chartex" xmlns:cx5="http://schemas.microsoft.com/office/drawing/2016/5/11/chartex" xmlns:cx6="http://schemas.microsoft.com/office/drawing/2016/5/12/chartex" xmlns:cx7="http://schemas.microsoft.com/office/drawing/2016/5/13/chartex" xmlns:cx8="http://schemas.microsoft.com/office/drawing/2016/5/14/chartex" xmlns:mc="http://schemas.openxmlformats.org/markup-compatibility/2006" xmlns:aink="http://schemas.microsoft.com/office/drawing/2016/ink" xmlns:am3d="http://schemas.microsoft.com/office/drawing/2017/model3d" xmlns:o="urn:schemas-microsoft-com:office:office" xmlns:oel="http://schemas.microsoft.com/office/2019/extlst" xmlns:r="http://schemas.openxmlformats.org/officeDocument/2006/relationships" xmlns:m="http://schemas.openxmlformats.org/officeDocument/2006/math" xmlns:v="urn:schemas-microsoft-com:vml" xmlns:wp14="http://schemas.microsoft.com/office/word/2010/wordprocessingDrawing" xmlns:wp="http://schemas.openxmlformats.org/drawingml/2006/wordprocessingDrawing" xmlns:w10="urn:schemas-microsoft-com:office:word" xmlns:w="http://schemas.openxmlformats.org/wordprocessingml/2006/main" xmlns:w14="http://schemas.microsoft.com/office/word/2010/wordml" xmlns:w15="http://schemas.microsoft.com/office/word/2012/wordml" xmlns:w16cex="http://schemas.microsoft.com/office/word/2018/wordml/cex" xmlns:w16cid="http://schemas.microsoft.com/office/word/2016/wordml/cid" xmlns:w16="http://schemas.microsoft.com/office/word/2018/wordml" xmlns:w16sdtdh="http://schemas.microsoft.com/office/word/2020/wordml/sdtdatahash" xmlns:w16se="http://schemas.microsoft.com/office/word/2015/wordml/symex" xmlns:wpg="http://schemas.microsoft.com/office/word/2010/wordprocessingGroup" xmlns:wpi="http://schemas.microsoft.com/office/word/2010/wordprocessingInk" xmlns:wne="http://schemas.microsoft.com/office/word/2006/wordml" xmlns:wps="http://schemas.microsoft.com/office/word/2010/wordprocessingShape" mc:Ignorable="w14 w15 w16se w16cid w16 w16cex w16sdtdh wp14">
   <w:p>
     <w:pPr>
       <w:pStyle w:val="Header"/>
@@ -9501,7 +9231,7 @@
 </file>
 
 <file path=word/styles.xml><?xml version="1.0" encoding="utf-8"?>
-<w:styles xmlns:mc="http://schemas.openxmlformats.org/markup-compatibility/2006" xmlns:r="http://schemas.openxmlformats.org/officeDocument/2006/relationships" xmlns:w="http://schemas.openxmlformats.org/wordprocessingml/2006/main" xmlns:w14="http://schemas.microsoft.com/office/word/2010/wordml" xmlns:w15="http://schemas.microsoft.com/office/word/2012/wordml" xmlns:w16se="http://schemas.microsoft.com/office/word/2015/wordml/symex" mc:Ignorable="w14 w15 w16se">
+<w:styles xmlns:mc="http://schemas.openxmlformats.org/markup-compatibility/2006" xmlns:r="http://schemas.openxmlformats.org/officeDocument/2006/relationships" xmlns:w="http://schemas.openxmlformats.org/wordprocessingml/2006/main" xmlns:w14="http://schemas.microsoft.com/office/word/2010/wordml" xmlns:w15="http://schemas.microsoft.com/office/word/2012/wordml" xmlns:w16cex="http://schemas.microsoft.com/office/word/2018/wordml/cex" xmlns:w16cid="http://schemas.microsoft.com/office/word/2016/wordml/cid" xmlns:w16="http://schemas.microsoft.com/office/word/2018/wordml" xmlns:w16sdtdh="http://schemas.microsoft.com/office/word/2020/wordml/sdtdatahash" xmlns:w16se="http://schemas.microsoft.com/office/word/2015/wordml/symex" mc:Ignorable="w14 w15 w16se w16cid w16 w16cex w16sdtdh">
   <w:docDefaults>
     <w:rPrDefault>
       <w:rPr>
@@ -9511,7 +9241,7 @@
     </w:rPrDefault>
     <w:pPrDefault/>
   </w:docDefaults>
-  <w:latentStyles w:defLockedState="0" w:defUIPriority="99" w:defSemiHidden="0" w:defUnhideWhenUsed="0" w:defQFormat="0" w:count="371">
+  <w:latentStyles w:defLockedState="0" w:defUIPriority="99" w:defSemiHidden="0" w:defUnhideWhenUsed="0" w:defQFormat="0" w:count="376">
     <w:lsdException w:name="Normal" w:uiPriority="0" w:qFormat="1"/>
     <w:lsdException w:name="heading 1" w:uiPriority="9" w:qFormat="1"/>
     <w:lsdException w:name="heading 2" w:semiHidden="1" w:uiPriority="9" w:unhideWhenUsed="1" w:qFormat="1"/>
@@ -9617,7 +9347,6 @@
     <w:lsdException w:name="HTML Sample" w:semiHidden="1" w:unhideWhenUsed="1"/>
     <w:lsdException w:name="HTML Typewriter" w:semiHidden="1" w:unhideWhenUsed="1"/>
     <w:lsdException w:name="HTML Variable" w:semiHidden="1" w:unhideWhenUsed="1"/>
-    <w:lsdException w:name="Normal Table" w:semiHidden="1" w:unhideWhenUsed="1"/>
     <w:lsdException w:name="annotation subject" w:semiHidden="1" w:unhideWhenUsed="1"/>
     <w:lsdException w:name="No List" w:semiHidden="1" w:unhideWhenUsed="1"/>
     <w:lsdException w:name="Outline List 1" w:semiHidden="1" w:unhideWhenUsed="1"/>
@@ -9660,11 +9389,8 @@
     <w:lsdException w:name="Table Contemporary" w:semiHidden="1" w:unhideWhenUsed="1"/>
     <w:lsdException w:name="Table Elegant" w:semiHidden="1" w:unhideWhenUsed="1"/>
     <w:lsdException w:name="Table Professional" w:semiHidden="1" w:unhideWhenUsed="1"/>
-    <w:lsdException w:name="Table Subtle 1" w:semiHidden="1" w:unhideWhenUsed="1"/>
     <w:lsdException w:name="Table Subtle 2" w:semiHidden="1" w:unhideWhenUsed="1"/>
     <w:lsdException w:name="Table Web 1" w:semiHidden="1" w:unhideWhenUsed="1"/>
-    <w:lsdException w:name="Table Web 2" w:semiHidden="1" w:unhideWhenUsed="1"/>
-    <w:lsdException w:name="Table Web 3" w:semiHidden="1" w:unhideWhenUsed="1"/>
     <w:lsdException w:name="Balloon Text" w:semiHidden="1" w:unhideWhenUsed="1"/>
     <w:lsdException w:name="Table Grid" w:uiPriority="59"/>
     <w:lsdException w:name="Table Theme" w:semiHidden="1" w:unhideWhenUsed="1"/>
@@ -9883,6 +9609,11 @@
     <w:lsdException w:name="List Table 5 Dark Accent 6" w:uiPriority="50"/>
     <w:lsdException w:name="List Table 6 Colorful Accent 6" w:uiPriority="51"/>
     <w:lsdException w:name="List Table 7 Colorful Accent 6" w:uiPriority="52"/>
+    <w:lsdException w:name="Mention" w:semiHidden="1" w:unhideWhenUsed="1"/>
+    <w:lsdException w:name="Smart Hyperlink" w:semiHidden="1" w:unhideWhenUsed="1"/>
+    <w:lsdException w:name="Hashtag" w:semiHidden="1" w:unhideWhenUsed="1"/>
+    <w:lsdException w:name="Unresolved Mention" w:semiHidden="1" w:unhideWhenUsed="1"/>
+    <w:lsdException w:name="Smart Link" w:semiHidden="1" w:unhideWhenUsed="1"/>
   </w:latentStyles>
   <w:style w:type="paragraph" w:default="1" w:styleId="Normal">
     <w:name w:val="Normal"/>

</xml_diff>